<commit_message>
update error handling, add date to doc cac and set po number to excel
</commit_message>
<xml_diff>
--- a/Final Project/Data Project ICStar/CAC Document template.docx
+++ b/Final Project/Data Project ICStar/CAC Document template.docx
@@ -1,6 +1,6 @@
 
 <file path=word/document.xml><?xml version="1.0" encoding="utf-8"?>
-<w:document xmlns:wpc="http://schemas.microsoft.com/office/word/2010/wordprocessingCanvas" xmlns:cx="http://schemas.microsoft.com/office/drawing/2014/chartex" xmlns:cx1="http://schemas.microsoft.com/office/drawing/2015/9/8/chartex" xmlns:mc="http://schemas.openxmlformats.org/markup-compatibility/2006" xmlns:o="urn:schemas-microsoft-com:office:office" xmlns:r="http://schemas.openxmlformats.org/officeDocument/2006/relationships" xmlns:m="http://schemas.openxmlformats.org/officeDocument/2006/math" xmlns:v="urn:schemas-microsoft-com:vml" xmlns:wp14="http://schemas.microsoft.com/office/word/2010/wordprocessingDrawing" xmlns:wp="http://schemas.openxmlformats.org/drawingml/2006/wordprocessingDrawing" xmlns:w10="urn:schemas-microsoft-com:office:word" xmlns:w="http://schemas.openxmlformats.org/wordprocessingml/2006/main" xmlns:w14="http://schemas.microsoft.com/office/word/2010/wordml" xmlns:w15="http://schemas.microsoft.com/office/word/2012/wordml" xmlns:w16se="http://schemas.microsoft.com/office/word/2015/wordml/symex" xmlns:wpg="http://schemas.microsoft.com/office/word/2010/wordprocessingGroup" xmlns:wpi="http://schemas.microsoft.com/office/word/2010/wordprocessingInk" xmlns:wne="http://schemas.microsoft.com/office/word/2006/wordml" xmlns:wps="http://schemas.microsoft.com/office/word/2010/wordprocessingShape" mc:Ignorable="w14 w15 w16se wp14">
+<w:document xmlns:wpc="http://schemas.microsoft.com/office/word/2010/wordprocessingCanvas" xmlns:mc="http://schemas.openxmlformats.org/markup-compatibility/2006" xmlns:o="urn:schemas-microsoft-com:office:office" xmlns:r="http://schemas.openxmlformats.org/officeDocument/2006/relationships" xmlns:m="http://schemas.openxmlformats.org/officeDocument/2006/math" xmlns:v="urn:schemas-microsoft-com:vml" xmlns:wp14="http://schemas.microsoft.com/office/word/2010/wordprocessingDrawing" xmlns:wp="http://schemas.openxmlformats.org/drawingml/2006/wordprocessingDrawing" xmlns:w10="urn:schemas-microsoft-com:office:word" xmlns:w="http://schemas.openxmlformats.org/wordprocessingml/2006/main" xmlns:w14="http://schemas.microsoft.com/office/word/2010/wordml" xmlns:wpg="http://schemas.microsoft.com/office/word/2010/wordprocessingGroup" xmlns:wpi="http://schemas.microsoft.com/office/word/2010/wordprocessingInk" xmlns:wne="http://schemas.microsoft.com/office/word/2006/wordml" xmlns:wps="http://schemas.microsoft.com/office/word/2010/wordprocessingShape" mc:Ignorable="w14 wp14">
   <w:body>
     <w:p>
       <w:pPr>
@@ -37,8 +37,10 @@
           <w:sz w:val="20"/>
           <w:szCs w:val="20"/>
         </w:rPr>
-        <w:t>October 10, 2022</w:t>
-      </w:r>
+        <w:t>{date}</w:t>
+      </w:r>
+      <w:bookmarkStart w:id="0" w:name="_GoBack"/>
+      <w:bookmarkEnd w:id="0"/>
     </w:p>
     <w:tbl>
       <w:tblPr>
@@ -278,7 +280,27 @@
                 <w:szCs w:val="16"/>
                 <w:highlight w:val="white"/>
               </w:rPr>
-              <w:t>{noPO}</w:t>
+              <w:t>{</w:t>
+            </w:r>
+            <w:proofErr w:type="spellStart"/>
+            <w:r>
+              <w:rPr>
+                <w:rFonts w:ascii="Arial" w:eastAsia="Arial" w:hAnsi="Arial" w:cs="Arial"/>
+                <w:sz w:val="16"/>
+                <w:szCs w:val="16"/>
+                <w:highlight w:val="white"/>
+              </w:rPr>
+              <w:t>noPO</w:t>
+            </w:r>
+            <w:proofErr w:type="spellEnd"/>
+            <w:r>
+              <w:rPr>
+                <w:rFonts w:ascii="Arial" w:eastAsia="Arial" w:hAnsi="Arial" w:cs="Arial"/>
+                <w:sz w:val="16"/>
+                <w:szCs w:val="16"/>
+                <w:highlight w:val="white"/>
+              </w:rPr>
+              <w:t>}</w:t>
             </w:r>
           </w:p>
         </w:tc>
@@ -357,7 +379,27 @@
                 <w:szCs w:val="16"/>
                 <w:highlight w:val="white"/>
               </w:rPr>
-              <w:t>{po_value}</w:t>
+              <w:t>{</w:t>
+            </w:r>
+            <w:proofErr w:type="spellStart"/>
+            <w:r>
+              <w:rPr>
+                <w:rFonts w:ascii="Arial" w:eastAsia="Arial" w:hAnsi="Arial" w:cs="Arial"/>
+                <w:sz w:val="16"/>
+                <w:szCs w:val="16"/>
+                <w:highlight w:val="white"/>
+              </w:rPr>
+              <w:t>po_value</w:t>
+            </w:r>
+            <w:proofErr w:type="spellEnd"/>
+            <w:r>
+              <w:rPr>
+                <w:rFonts w:ascii="Arial" w:eastAsia="Arial" w:hAnsi="Arial" w:cs="Arial"/>
+                <w:sz w:val="16"/>
+                <w:szCs w:val="16"/>
+                <w:highlight w:val="white"/>
+              </w:rPr>
+              <w:t>}</w:t>
             </w:r>
             <w:r>
               <w:rPr>
@@ -451,10 +493,19 @@
                 <w:szCs w:val="16"/>
                 <w:highlight w:val="white"/>
               </w:rPr>
-              <w:t>{gr_value</w:t>
+              <w:t>{</w:t>
             </w:r>
-            <w:bookmarkStart w:id="0" w:name="_GoBack"/>
-            <w:bookmarkEnd w:id="0"/>
+            <w:proofErr w:type="spellStart"/>
+            <w:r>
+              <w:rPr>
+                <w:rFonts w:ascii="Arial" w:eastAsia="Arial" w:hAnsi="Arial" w:cs="Arial"/>
+                <w:sz w:val="16"/>
+                <w:szCs w:val="16"/>
+                <w:highlight w:val="white"/>
+              </w:rPr>
+              <w:t>gr_value</w:t>
+            </w:r>
+            <w:proofErr w:type="spellEnd"/>
             <w:r>
               <w:rPr>
                 <w:rFonts w:ascii="Arial" w:eastAsia="Arial" w:hAnsi="Arial" w:cs="Arial"/>
@@ -495,8 +546,54 @@
           <w:szCs w:val="20"/>
         </w:rPr>
         <w:tab/>
-        <w:t>: PT. IDStar Cipta Teknologi</w:t>
-      </w:r>
+        <w:t xml:space="preserve">: PT. </w:t>
+      </w:r>
+      <w:proofErr w:type="spellStart"/>
+      <w:r>
+        <w:rPr>
+          <w:rFonts w:ascii="Arial Narrow" w:eastAsia="Arial Narrow" w:hAnsi="Arial Narrow" w:cs="Arial Narrow"/>
+          <w:sz w:val="20"/>
+          <w:szCs w:val="20"/>
+        </w:rPr>
+        <w:t>IDStar</w:t>
+      </w:r>
+      <w:proofErr w:type="spellEnd"/>
+      <w:r>
+        <w:rPr>
+          <w:rFonts w:ascii="Arial Narrow" w:eastAsia="Arial Narrow" w:hAnsi="Arial Narrow" w:cs="Arial Narrow"/>
+          <w:sz w:val="20"/>
+          <w:szCs w:val="20"/>
+        </w:rPr>
+        <w:t xml:space="preserve"> </w:t>
+      </w:r>
+      <w:proofErr w:type="spellStart"/>
+      <w:r>
+        <w:rPr>
+          <w:rFonts w:ascii="Arial Narrow" w:eastAsia="Arial Narrow" w:hAnsi="Arial Narrow" w:cs="Arial Narrow"/>
+          <w:sz w:val="20"/>
+          <w:szCs w:val="20"/>
+        </w:rPr>
+        <w:t>Cipta</w:t>
+      </w:r>
+      <w:proofErr w:type="spellEnd"/>
+      <w:r>
+        <w:rPr>
+          <w:rFonts w:ascii="Arial Narrow" w:eastAsia="Arial Narrow" w:hAnsi="Arial Narrow" w:cs="Arial Narrow"/>
+          <w:sz w:val="20"/>
+          <w:szCs w:val="20"/>
+        </w:rPr>
+        <w:t xml:space="preserve"> </w:t>
+      </w:r>
+      <w:proofErr w:type="spellStart"/>
+      <w:r>
+        <w:rPr>
+          <w:rFonts w:ascii="Arial Narrow" w:eastAsia="Arial Narrow" w:hAnsi="Arial Narrow" w:cs="Arial Narrow"/>
+          <w:sz w:val="20"/>
+          <w:szCs w:val="20"/>
+        </w:rPr>
+        <w:t>Teknologi</w:t>
+      </w:r>
+      <w:proofErr w:type="spellEnd"/>
     </w:p>
     <w:p>
       <w:pPr>
@@ -771,7 +868,25 @@
           <w:sz w:val="20"/>
           <w:szCs w:val="20"/>
         </w:rPr>
-        <w:t>This is to certify that PT XL Axiata Tbk has accepted the Product or Services as identified in Purchase Order referenced above.</w:t>
+        <w:t xml:space="preserve">This is to certify that PT XL Axiata </w:t>
+      </w:r>
+      <w:proofErr w:type="spellStart"/>
+      <w:r>
+        <w:rPr>
+          <w:rFonts w:ascii="Arial Narrow" w:eastAsia="Arial Narrow" w:hAnsi="Arial Narrow" w:cs="Arial Narrow"/>
+          <w:sz w:val="20"/>
+          <w:szCs w:val="20"/>
+        </w:rPr>
+        <w:t>Tbk</w:t>
+      </w:r>
+      <w:proofErr w:type="spellEnd"/>
+      <w:r>
+        <w:rPr>
+          <w:rFonts w:ascii="Arial Narrow" w:eastAsia="Arial Narrow" w:hAnsi="Arial Narrow" w:cs="Arial Narrow"/>
+          <w:sz w:val="20"/>
+          <w:szCs w:val="20"/>
+        </w:rPr>
+        <w:t xml:space="preserve"> has accepted the Product or Services as identified in Purchase Order referenced above.</w:t>
       </w:r>
     </w:p>
     <w:p>
@@ -807,7 +922,25 @@
           <w:sz w:val="20"/>
           <w:szCs w:val="20"/>
         </w:rPr>
-        <w:t xml:space="preserve">With the approval by both party, The Supplier entitle to issue invoice starting from the date of vendor approved date and PT XL Axiata Tbk will release payment as stated in the </w:t>
+        <w:t xml:space="preserve">With the approval by both party, The Supplier entitle to issue invoice starting from the date of vendor approved date and PT XL Axiata </w:t>
+      </w:r>
+      <w:proofErr w:type="spellStart"/>
+      <w:r>
+        <w:rPr>
+          <w:rFonts w:ascii="Arial Narrow" w:eastAsia="Arial Narrow" w:hAnsi="Arial Narrow" w:cs="Arial Narrow"/>
+          <w:sz w:val="20"/>
+          <w:szCs w:val="20"/>
+        </w:rPr>
+        <w:t>Tbk</w:t>
+      </w:r>
+      <w:proofErr w:type="spellEnd"/>
+      <w:r>
+        <w:rPr>
+          <w:rFonts w:ascii="Arial Narrow" w:eastAsia="Arial Narrow" w:hAnsi="Arial Narrow" w:cs="Arial Narrow"/>
+          <w:sz w:val="20"/>
+          <w:szCs w:val="20"/>
+        </w:rPr>
+        <w:t xml:space="preserve"> will release payment as stated in the </w:t>
       </w:r>
       <w:r>
         <w:rPr>
@@ -909,7 +1042,7 @@
                     <pic:cNvPicPr preferRelativeResize="0"/>
                   </pic:nvPicPr>
                   <pic:blipFill>
-                    <a:blip r:embed="rId7"/>
+                    <a:blip r:embed="rId8"/>
                     <a:srcRect/>
                     <a:stretch>
                       <a:fillRect/>
@@ -970,6 +1103,7 @@
           <w:szCs w:val="20"/>
         </w:rPr>
       </w:pPr>
+      <w:proofErr w:type="spellStart"/>
       <w:r>
         <w:rPr>
           <w:rFonts w:ascii="Arial Narrow" w:eastAsia="Arial Narrow" w:hAnsi="Arial Narrow" w:cs="Arial Narrow"/>
@@ -977,7 +1111,17 @@
           <w:sz w:val="20"/>
           <w:szCs w:val="20"/>
         </w:rPr>
-        <w:t>Dewi Ani</w:t>
+        <w:t>Dewi</w:t>
+      </w:r>
+      <w:proofErr w:type="spellEnd"/>
+      <w:r>
+        <w:rPr>
+          <w:rFonts w:ascii="Arial Narrow" w:eastAsia="Arial Narrow" w:hAnsi="Arial Narrow" w:cs="Arial Narrow"/>
+          <w:b/>
+          <w:sz w:val="20"/>
+          <w:szCs w:val="20"/>
+        </w:rPr>
+        <w:t xml:space="preserve"> Ani</w:t>
       </w:r>
       <w:r>
         <w:rPr>
@@ -1045,86 +1189,87 @@
           <w:sz w:val="20"/>
           <w:szCs w:val="20"/>
         </w:rPr>
-        <w:t>10 October 2022</w:t>
-      </w:r>
-    </w:p>
-    <w:p>
-      <w:pPr>
-        <w:tabs>
-          <w:tab w:val="left" w:pos="4320"/>
-        </w:tabs>
-        <w:ind w:left="0" w:hanging="2"/>
-        <w:rPr>
-          <w:rFonts w:ascii="Arial Narrow" w:eastAsia="Arial Narrow" w:hAnsi="Arial Narrow" w:cs="Arial Narrow"/>
-          <w:sz w:val="20"/>
-          <w:szCs w:val="20"/>
-        </w:rPr>
-      </w:pPr>
-    </w:p>
-    <w:p>
-      <w:pPr>
-        <w:tabs>
-          <w:tab w:val="left" w:pos="4320"/>
-        </w:tabs>
-        <w:ind w:left="0" w:hanging="2"/>
-        <w:rPr>
-          <w:rFonts w:ascii="Arial Narrow" w:eastAsia="Arial Narrow" w:hAnsi="Arial Narrow" w:cs="Arial Narrow"/>
-          <w:sz w:val="20"/>
-          <w:szCs w:val="20"/>
-        </w:rPr>
-      </w:pPr>
-    </w:p>
-    <w:p>
-      <w:pPr>
-        <w:tabs>
-          <w:tab w:val="left" w:pos="4320"/>
-        </w:tabs>
-        <w:ind w:left="0" w:hanging="2"/>
-        <w:rPr>
-          <w:rFonts w:ascii="Arial Narrow" w:eastAsia="Arial Narrow" w:hAnsi="Arial Narrow" w:cs="Arial Narrow"/>
-          <w:sz w:val="20"/>
-          <w:szCs w:val="20"/>
-        </w:rPr>
-      </w:pPr>
-    </w:p>
-    <w:p>
-      <w:pPr>
-        <w:tabs>
-          <w:tab w:val="left" w:pos="4320"/>
-        </w:tabs>
-        <w:ind w:left="0" w:hanging="2"/>
-        <w:rPr>
-          <w:rFonts w:ascii="Arial Narrow" w:eastAsia="Arial Narrow" w:hAnsi="Arial Narrow" w:cs="Arial Narrow"/>
-          <w:sz w:val="20"/>
-          <w:szCs w:val="20"/>
-        </w:rPr>
-      </w:pPr>
-    </w:p>
-    <w:p>
-      <w:pPr>
-        <w:tabs>
-          <w:tab w:val="left" w:pos="4320"/>
-        </w:tabs>
-        <w:ind w:left="0" w:hanging="2"/>
-        <w:rPr>
-          <w:rFonts w:ascii="Arial Narrow" w:eastAsia="Arial Narrow" w:hAnsi="Arial Narrow" w:cs="Arial Narrow"/>
-          <w:sz w:val="20"/>
-          <w:szCs w:val="20"/>
-        </w:rPr>
-      </w:pPr>
-    </w:p>
-    <w:p>
-      <w:pPr>
-        <w:tabs>
-          <w:tab w:val="left" w:pos="4320"/>
-        </w:tabs>
-        <w:ind w:left="0" w:hanging="2"/>
-        <w:rPr>
-          <w:rFonts w:ascii="Arial Narrow" w:eastAsia="Arial Narrow" w:hAnsi="Arial Narrow" w:cs="Arial Narrow"/>
-          <w:sz w:val="20"/>
-          <w:szCs w:val="20"/>
-        </w:rPr>
-      </w:pPr>
+        <w:t>{date}</w:t>
+      </w:r>
+    </w:p>
+    <w:p>
+      <w:pPr>
+        <w:tabs>
+          <w:tab w:val="left" w:pos="4320"/>
+        </w:tabs>
+        <w:ind w:left="0" w:hanging="2"/>
+        <w:rPr>
+          <w:rFonts w:ascii="Arial Narrow" w:eastAsia="Arial Narrow" w:hAnsi="Arial Narrow" w:cs="Arial Narrow"/>
+          <w:sz w:val="20"/>
+          <w:szCs w:val="20"/>
+        </w:rPr>
+      </w:pPr>
+    </w:p>
+    <w:p>
+      <w:pPr>
+        <w:tabs>
+          <w:tab w:val="left" w:pos="4320"/>
+        </w:tabs>
+        <w:ind w:left="0" w:hanging="2"/>
+        <w:rPr>
+          <w:rFonts w:ascii="Arial Narrow" w:eastAsia="Arial Narrow" w:hAnsi="Arial Narrow" w:cs="Arial Narrow"/>
+          <w:sz w:val="20"/>
+          <w:szCs w:val="20"/>
+        </w:rPr>
+      </w:pPr>
+    </w:p>
+    <w:p>
+      <w:pPr>
+        <w:tabs>
+          <w:tab w:val="left" w:pos="4320"/>
+        </w:tabs>
+        <w:ind w:left="0" w:hanging="2"/>
+        <w:rPr>
+          <w:rFonts w:ascii="Arial Narrow" w:eastAsia="Arial Narrow" w:hAnsi="Arial Narrow" w:cs="Arial Narrow"/>
+          <w:sz w:val="20"/>
+          <w:szCs w:val="20"/>
+        </w:rPr>
+      </w:pPr>
+    </w:p>
+    <w:p>
+      <w:pPr>
+        <w:tabs>
+          <w:tab w:val="left" w:pos="4320"/>
+        </w:tabs>
+        <w:ind w:left="0" w:hanging="2"/>
+        <w:rPr>
+          <w:rFonts w:ascii="Arial Narrow" w:eastAsia="Arial Narrow" w:hAnsi="Arial Narrow" w:cs="Arial Narrow"/>
+          <w:sz w:val="20"/>
+          <w:szCs w:val="20"/>
+        </w:rPr>
+      </w:pPr>
+    </w:p>
+    <w:p>
+      <w:pPr>
+        <w:tabs>
+          <w:tab w:val="left" w:pos="4320"/>
+        </w:tabs>
+        <w:ind w:left="0" w:hanging="2"/>
+        <w:rPr>
+          <w:rFonts w:ascii="Arial Narrow" w:eastAsia="Arial Narrow" w:hAnsi="Arial Narrow" w:cs="Arial Narrow"/>
+          <w:sz w:val="20"/>
+          <w:szCs w:val="20"/>
+        </w:rPr>
+      </w:pPr>
+    </w:p>
+    <w:p>
+      <w:pPr>
+        <w:tabs>
+          <w:tab w:val="left" w:pos="4320"/>
+        </w:tabs>
+        <w:ind w:left="0" w:hanging="2"/>
+        <w:rPr>
+          <w:rFonts w:ascii="Arial Narrow" w:eastAsia="Arial Narrow" w:hAnsi="Arial Narrow" w:cs="Arial Narrow"/>
+          <w:sz w:val="20"/>
+          <w:szCs w:val="20"/>
+        </w:rPr>
+      </w:pPr>
+      <w:proofErr w:type="spellStart"/>
       <w:r>
         <w:rPr>
           <w:rFonts w:ascii="Arial Narrow" w:eastAsia="Arial Narrow" w:hAnsi="Arial Narrow" w:cs="Arial Narrow"/>
@@ -1132,8 +1277,29 @@
           <w:sz w:val="20"/>
           <w:szCs w:val="20"/>
         </w:rPr>
-        <w:t>Ratna Tri Wulandari</w:t>
-      </w:r>
+        <w:t>Ratna</w:t>
+      </w:r>
+      <w:proofErr w:type="spellEnd"/>
+      <w:r>
+        <w:rPr>
+          <w:rFonts w:ascii="Arial Narrow" w:eastAsia="Arial Narrow" w:hAnsi="Arial Narrow" w:cs="Arial Narrow"/>
+          <w:b/>
+          <w:sz w:val="20"/>
+          <w:szCs w:val="20"/>
+        </w:rPr>
+        <w:t xml:space="preserve"> Tri </w:t>
+      </w:r>
+      <w:proofErr w:type="spellStart"/>
+      <w:r>
+        <w:rPr>
+          <w:rFonts w:ascii="Arial Narrow" w:eastAsia="Arial Narrow" w:hAnsi="Arial Narrow" w:cs="Arial Narrow"/>
+          <w:b/>
+          <w:sz w:val="20"/>
+          <w:szCs w:val="20"/>
+        </w:rPr>
+        <w:t>Wulandari</w:t>
+      </w:r>
+      <w:proofErr w:type="spellEnd"/>
       <w:r>
         <w:rPr>
           <w:rFonts w:ascii="Arial Narrow" w:eastAsia="Arial Narrow" w:hAnsi="Arial Narrow" w:cs="Arial Narrow"/>
@@ -1451,12 +1617,12 @@
       </w:pPr>
     </w:p>
     <w:sectPr>
-      <w:headerReference w:type="even" r:id="rId8"/>
-      <w:headerReference w:type="default" r:id="rId9"/>
-      <w:footerReference w:type="even" r:id="rId10"/>
-      <w:footerReference w:type="default" r:id="rId11"/>
-      <w:headerReference w:type="first" r:id="rId12"/>
-      <w:footerReference w:type="first" r:id="rId13"/>
+      <w:headerReference w:type="even" r:id="rId9"/>
+      <w:headerReference w:type="default" r:id="rId10"/>
+      <w:footerReference w:type="even" r:id="rId11"/>
+      <w:footerReference w:type="default" r:id="rId12"/>
+      <w:headerReference w:type="first" r:id="rId13"/>
+      <w:footerReference w:type="first" r:id="rId14"/>
       <w:pgSz w:w="12240" w:h="15840"/>
       <w:pgMar w:top="1440" w:right="1800" w:bottom="1440" w:left="1985" w:header="708" w:footer="708" w:gutter="0"/>
       <w:pgNumType w:start="1"/>
@@ -1467,7 +1633,7 @@
 </file>
 
 <file path=word/endnotes.xml><?xml version="1.0" encoding="utf-8"?>
-<w:endnotes xmlns:wpc="http://schemas.microsoft.com/office/word/2010/wordprocessingCanvas" xmlns:cx="http://schemas.microsoft.com/office/drawing/2014/chartex" xmlns:cx1="http://schemas.microsoft.com/office/drawing/2015/9/8/chartex" xmlns:mc="http://schemas.openxmlformats.org/markup-compatibility/2006" xmlns:o="urn:schemas-microsoft-com:office:office" xmlns:r="http://schemas.openxmlformats.org/officeDocument/2006/relationships" xmlns:m="http://schemas.openxmlformats.org/officeDocument/2006/math" xmlns:v="urn:schemas-microsoft-com:vml" xmlns:wp14="http://schemas.microsoft.com/office/word/2010/wordprocessingDrawing" xmlns:wp="http://schemas.openxmlformats.org/drawingml/2006/wordprocessingDrawing" xmlns:w10="urn:schemas-microsoft-com:office:word" xmlns:w="http://schemas.openxmlformats.org/wordprocessingml/2006/main" xmlns:w14="http://schemas.microsoft.com/office/word/2010/wordml" xmlns:w15="http://schemas.microsoft.com/office/word/2012/wordml" xmlns:w16se="http://schemas.microsoft.com/office/word/2015/wordml/symex" xmlns:wpg="http://schemas.microsoft.com/office/word/2010/wordprocessingGroup" xmlns:wpi="http://schemas.microsoft.com/office/word/2010/wordprocessingInk" xmlns:wne="http://schemas.microsoft.com/office/word/2006/wordml" xmlns:wps="http://schemas.microsoft.com/office/word/2010/wordprocessingShape" mc:Ignorable="w14 w15 w16se wp14">
+<w:endnotes xmlns:wpc="http://schemas.microsoft.com/office/word/2010/wordprocessingCanvas" xmlns:mc="http://schemas.openxmlformats.org/markup-compatibility/2006" xmlns:o="urn:schemas-microsoft-com:office:office" xmlns:r="http://schemas.openxmlformats.org/officeDocument/2006/relationships" xmlns:m="http://schemas.openxmlformats.org/officeDocument/2006/math" xmlns:v="urn:schemas-microsoft-com:vml" xmlns:wp14="http://schemas.microsoft.com/office/word/2010/wordprocessingDrawing" xmlns:wp="http://schemas.openxmlformats.org/drawingml/2006/wordprocessingDrawing" xmlns:w10="urn:schemas-microsoft-com:office:word" xmlns:w="http://schemas.openxmlformats.org/wordprocessingml/2006/main" xmlns:w14="http://schemas.microsoft.com/office/word/2010/wordml" xmlns:wpg="http://schemas.microsoft.com/office/word/2010/wordprocessingGroup" xmlns:wpi="http://schemas.microsoft.com/office/word/2010/wordprocessingInk" xmlns:wne="http://schemas.microsoft.com/office/word/2006/wordml" xmlns:wps="http://schemas.microsoft.com/office/word/2010/wordprocessingShape" mc:Ignorable="w14 wp14">
   <w:endnote w:type="separator" w:id="-1">
     <w:p>
       <w:pPr>
@@ -1494,7 +1660,7 @@
 </file>
 
 <file path=word/footer1.xml><?xml version="1.0" encoding="utf-8"?>
-<w:ftr xmlns:wpc="http://schemas.microsoft.com/office/word/2010/wordprocessingCanvas" xmlns:cx="http://schemas.microsoft.com/office/drawing/2014/chartex" xmlns:cx1="http://schemas.microsoft.com/office/drawing/2015/9/8/chartex" xmlns:mc="http://schemas.openxmlformats.org/markup-compatibility/2006" xmlns:o="urn:schemas-microsoft-com:office:office" xmlns:r="http://schemas.openxmlformats.org/officeDocument/2006/relationships" xmlns:m="http://schemas.openxmlformats.org/officeDocument/2006/math" xmlns:v="urn:schemas-microsoft-com:vml" xmlns:wp14="http://schemas.microsoft.com/office/word/2010/wordprocessingDrawing" xmlns:wp="http://schemas.openxmlformats.org/drawingml/2006/wordprocessingDrawing" xmlns:w10="urn:schemas-microsoft-com:office:word" xmlns:w="http://schemas.openxmlformats.org/wordprocessingml/2006/main" xmlns:w14="http://schemas.microsoft.com/office/word/2010/wordml" xmlns:w15="http://schemas.microsoft.com/office/word/2012/wordml" xmlns:w16se="http://schemas.microsoft.com/office/word/2015/wordml/symex" xmlns:wpg="http://schemas.microsoft.com/office/word/2010/wordprocessingGroup" xmlns:wpi="http://schemas.microsoft.com/office/word/2010/wordprocessingInk" xmlns:wne="http://schemas.microsoft.com/office/word/2006/wordml" xmlns:wps="http://schemas.microsoft.com/office/word/2010/wordprocessingShape" mc:Ignorable="w14 w15 w16se wp14">
+<w:ftr xmlns:wpc="http://schemas.microsoft.com/office/word/2010/wordprocessingCanvas" xmlns:mc="http://schemas.openxmlformats.org/markup-compatibility/2006" xmlns:o="urn:schemas-microsoft-com:office:office" xmlns:r="http://schemas.openxmlformats.org/officeDocument/2006/relationships" xmlns:m="http://schemas.openxmlformats.org/officeDocument/2006/math" xmlns:v="urn:schemas-microsoft-com:vml" xmlns:wp14="http://schemas.microsoft.com/office/word/2010/wordprocessingDrawing" xmlns:wp="http://schemas.openxmlformats.org/drawingml/2006/wordprocessingDrawing" xmlns:w10="urn:schemas-microsoft-com:office:word" xmlns:w="http://schemas.openxmlformats.org/wordprocessingml/2006/main" xmlns:w14="http://schemas.microsoft.com/office/word/2010/wordml" xmlns:wpg="http://schemas.microsoft.com/office/word/2010/wordprocessingGroup" xmlns:wpi="http://schemas.microsoft.com/office/word/2010/wordprocessingInk" xmlns:wne="http://schemas.microsoft.com/office/word/2006/wordml" xmlns:wps="http://schemas.microsoft.com/office/word/2010/wordprocessingShape" mc:Ignorable="w14 wp14">
   <w:p>
     <w:pPr>
       <w:pBdr>
@@ -1515,7 +1681,7 @@
 </file>
 
 <file path=word/footer2.xml><?xml version="1.0" encoding="utf-8"?>
-<w:ftr xmlns:wpc="http://schemas.microsoft.com/office/word/2010/wordprocessingCanvas" xmlns:cx="http://schemas.microsoft.com/office/drawing/2014/chartex" xmlns:cx1="http://schemas.microsoft.com/office/drawing/2015/9/8/chartex" xmlns:mc="http://schemas.openxmlformats.org/markup-compatibility/2006" xmlns:o="urn:schemas-microsoft-com:office:office" xmlns:r="http://schemas.openxmlformats.org/officeDocument/2006/relationships" xmlns:m="http://schemas.openxmlformats.org/officeDocument/2006/math" xmlns:v="urn:schemas-microsoft-com:vml" xmlns:wp14="http://schemas.microsoft.com/office/word/2010/wordprocessingDrawing" xmlns:wp="http://schemas.openxmlformats.org/drawingml/2006/wordprocessingDrawing" xmlns:w10="urn:schemas-microsoft-com:office:word" xmlns:w="http://schemas.openxmlformats.org/wordprocessingml/2006/main" xmlns:w14="http://schemas.microsoft.com/office/word/2010/wordml" xmlns:w15="http://schemas.microsoft.com/office/word/2012/wordml" xmlns:w16se="http://schemas.microsoft.com/office/word/2015/wordml/symex" xmlns:wpg="http://schemas.microsoft.com/office/word/2010/wordprocessingGroup" xmlns:wpi="http://schemas.microsoft.com/office/word/2010/wordprocessingInk" xmlns:wne="http://schemas.microsoft.com/office/word/2006/wordml" xmlns:wps="http://schemas.microsoft.com/office/word/2010/wordprocessingShape" mc:Ignorable="w14 w15 w16se wp14">
+<w:ftr xmlns:wpc="http://schemas.microsoft.com/office/word/2010/wordprocessingCanvas" xmlns:mc="http://schemas.openxmlformats.org/markup-compatibility/2006" xmlns:o="urn:schemas-microsoft-com:office:office" xmlns:r="http://schemas.openxmlformats.org/officeDocument/2006/relationships" xmlns:m="http://schemas.openxmlformats.org/officeDocument/2006/math" xmlns:v="urn:schemas-microsoft-com:vml" xmlns:wp14="http://schemas.microsoft.com/office/word/2010/wordprocessingDrawing" xmlns:wp="http://schemas.openxmlformats.org/drawingml/2006/wordprocessingDrawing" xmlns:w10="urn:schemas-microsoft-com:office:word" xmlns:w="http://schemas.openxmlformats.org/wordprocessingml/2006/main" xmlns:w14="http://schemas.microsoft.com/office/word/2010/wordml" xmlns:wpg="http://schemas.microsoft.com/office/word/2010/wordprocessingGroup" xmlns:wpi="http://schemas.microsoft.com/office/word/2010/wordprocessingInk" xmlns:wne="http://schemas.microsoft.com/office/word/2006/wordml" xmlns:wps="http://schemas.microsoft.com/office/word/2010/wordprocessingShape" mc:Ignorable="w14 wp14">
   <w:p>
     <w:pPr>
       <w:pBdr>
@@ -1539,8 +1705,18 @@
         <w:sz w:val="16"/>
         <w:szCs w:val="16"/>
       </w:rPr>
-      <w:t>Confidential and Proprietary to PT XL AXIATA Tbk</w:t>
+      <w:t xml:space="preserve">Confidential and Proprietary to PT XL AXIATA </w:t>
     </w:r>
+    <w:proofErr w:type="spellStart"/>
+    <w:r>
+      <w:rPr>
+        <w:color w:val="000000"/>
+        <w:sz w:val="16"/>
+        <w:szCs w:val="16"/>
+      </w:rPr>
+      <w:t>Tbk</w:t>
+    </w:r>
+    <w:proofErr w:type="spellEnd"/>
     <w:r>
       <w:rPr>
         <w:color w:val="000000"/>
@@ -1562,7 +1738,7 @@
 </file>
 
 <file path=word/footer3.xml><?xml version="1.0" encoding="utf-8"?>
-<w:ftr xmlns:wpc="http://schemas.microsoft.com/office/word/2010/wordprocessingCanvas" xmlns:cx="http://schemas.microsoft.com/office/drawing/2014/chartex" xmlns:cx1="http://schemas.microsoft.com/office/drawing/2015/9/8/chartex" xmlns:mc="http://schemas.openxmlformats.org/markup-compatibility/2006" xmlns:o="urn:schemas-microsoft-com:office:office" xmlns:r="http://schemas.openxmlformats.org/officeDocument/2006/relationships" xmlns:m="http://schemas.openxmlformats.org/officeDocument/2006/math" xmlns:v="urn:schemas-microsoft-com:vml" xmlns:wp14="http://schemas.microsoft.com/office/word/2010/wordprocessingDrawing" xmlns:wp="http://schemas.openxmlformats.org/drawingml/2006/wordprocessingDrawing" xmlns:w10="urn:schemas-microsoft-com:office:word" xmlns:w="http://schemas.openxmlformats.org/wordprocessingml/2006/main" xmlns:w14="http://schemas.microsoft.com/office/word/2010/wordml" xmlns:w15="http://schemas.microsoft.com/office/word/2012/wordml" xmlns:w16se="http://schemas.microsoft.com/office/word/2015/wordml/symex" xmlns:wpg="http://schemas.microsoft.com/office/word/2010/wordprocessingGroup" xmlns:wpi="http://schemas.microsoft.com/office/word/2010/wordprocessingInk" xmlns:wne="http://schemas.microsoft.com/office/word/2006/wordml" xmlns:wps="http://schemas.microsoft.com/office/word/2010/wordprocessingShape" mc:Ignorable="w14 w15 w16se wp14">
+<w:ftr xmlns:wpc="http://schemas.microsoft.com/office/word/2010/wordprocessingCanvas" xmlns:mc="http://schemas.openxmlformats.org/markup-compatibility/2006" xmlns:o="urn:schemas-microsoft-com:office:office" xmlns:r="http://schemas.openxmlformats.org/officeDocument/2006/relationships" xmlns:m="http://schemas.openxmlformats.org/officeDocument/2006/math" xmlns:v="urn:schemas-microsoft-com:vml" xmlns:wp14="http://schemas.microsoft.com/office/word/2010/wordprocessingDrawing" xmlns:wp="http://schemas.openxmlformats.org/drawingml/2006/wordprocessingDrawing" xmlns:w10="urn:schemas-microsoft-com:office:word" xmlns:w="http://schemas.openxmlformats.org/wordprocessingml/2006/main" xmlns:w14="http://schemas.microsoft.com/office/word/2010/wordml" xmlns:wpg="http://schemas.microsoft.com/office/word/2010/wordprocessingGroup" xmlns:wpi="http://schemas.microsoft.com/office/word/2010/wordprocessingInk" xmlns:wne="http://schemas.microsoft.com/office/word/2006/wordml" xmlns:wps="http://schemas.microsoft.com/office/word/2010/wordprocessingShape" mc:Ignorable="w14 wp14">
   <w:p>
     <w:pPr>
       <w:pBdr>
@@ -1583,7 +1759,7 @@
 </file>
 
 <file path=word/footnotes.xml><?xml version="1.0" encoding="utf-8"?>
-<w:footnotes xmlns:wpc="http://schemas.microsoft.com/office/word/2010/wordprocessingCanvas" xmlns:cx="http://schemas.microsoft.com/office/drawing/2014/chartex" xmlns:cx1="http://schemas.microsoft.com/office/drawing/2015/9/8/chartex" xmlns:mc="http://schemas.openxmlformats.org/markup-compatibility/2006" xmlns:o="urn:schemas-microsoft-com:office:office" xmlns:r="http://schemas.openxmlformats.org/officeDocument/2006/relationships" xmlns:m="http://schemas.openxmlformats.org/officeDocument/2006/math" xmlns:v="urn:schemas-microsoft-com:vml" xmlns:wp14="http://schemas.microsoft.com/office/word/2010/wordprocessingDrawing" xmlns:wp="http://schemas.openxmlformats.org/drawingml/2006/wordprocessingDrawing" xmlns:w10="urn:schemas-microsoft-com:office:word" xmlns:w="http://schemas.openxmlformats.org/wordprocessingml/2006/main" xmlns:w14="http://schemas.microsoft.com/office/word/2010/wordml" xmlns:w15="http://schemas.microsoft.com/office/word/2012/wordml" xmlns:w16se="http://schemas.microsoft.com/office/word/2015/wordml/symex" xmlns:wpg="http://schemas.microsoft.com/office/word/2010/wordprocessingGroup" xmlns:wpi="http://schemas.microsoft.com/office/word/2010/wordprocessingInk" xmlns:wne="http://schemas.microsoft.com/office/word/2006/wordml" xmlns:wps="http://schemas.microsoft.com/office/word/2010/wordprocessingShape" mc:Ignorable="w14 w15 w16se wp14">
+<w:footnotes xmlns:wpc="http://schemas.microsoft.com/office/word/2010/wordprocessingCanvas" xmlns:mc="http://schemas.openxmlformats.org/markup-compatibility/2006" xmlns:o="urn:schemas-microsoft-com:office:office" xmlns:r="http://schemas.openxmlformats.org/officeDocument/2006/relationships" xmlns:m="http://schemas.openxmlformats.org/officeDocument/2006/math" xmlns:v="urn:schemas-microsoft-com:vml" xmlns:wp14="http://schemas.microsoft.com/office/word/2010/wordprocessingDrawing" xmlns:wp="http://schemas.openxmlformats.org/drawingml/2006/wordprocessingDrawing" xmlns:w10="urn:schemas-microsoft-com:office:word" xmlns:w="http://schemas.openxmlformats.org/wordprocessingml/2006/main" xmlns:w14="http://schemas.microsoft.com/office/word/2010/wordml" xmlns:wpg="http://schemas.microsoft.com/office/word/2010/wordprocessingGroup" xmlns:wpi="http://schemas.microsoft.com/office/word/2010/wordprocessingInk" xmlns:wne="http://schemas.microsoft.com/office/word/2006/wordml" xmlns:wps="http://schemas.microsoft.com/office/word/2010/wordprocessingShape" mc:Ignorable="w14 wp14">
   <w:footnote w:type="separator" w:id="-1">
     <w:p>
       <w:pPr>
@@ -1610,7 +1786,7 @@
 </file>
 
 <file path=word/header1.xml><?xml version="1.0" encoding="utf-8"?>
-<w:hdr xmlns:wpc="http://schemas.microsoft.com/office/word/2010/wordprocessingCanvas" xmlns:cx="http://schemas.microsoft.com/office/drawing/2014/chartex" xmlns:cx1="http://schemas.microsoft.com/office/drawing/2015/9/8/chartex" xmlns:mc="http://schemas.openxmlformats.org/markup-compatibility/2006" xmlns:o="urn:schemas-microsoft-com:office:office" xmlns:r="http://schemas.openxmlformats.org/officeDocument/2006/relationships" xmlns:m="http://schemas.openxmlformats.org/officeDocument/2006/math" xmlns:v="urn:schemas-microsoft-com:vml" xmlns:wp14="http://schemas.microsoft.com/office/word/2010/wordprocessingDrawing" xmlns:wp="http://schemas.openxmlformats.org/drawingml/2006/wordprocessingDrawing" xmlns:w10="urn:schemas-microsoft-com:office:word" xmlns:w="http://schemas.openxmlformats.org/wordprocessingml/2006/main" xmlns:w14="http://schemas.microsoft.com/office/word/2010/wordml" xmlns:w15="http://schemas.microsoft.com/office/word/2012/wordml" xmlns:w16se="http://schemas.microsoft.com/office/word/2015/wordml/symex" xmlns:wpg="http://schemas.microsoft.com/office/word/2010/wordprocessingGroup" xmlns:wpi="http://schemas.microsoft.com/office/word/2010/wordprocessingInk" xmlns:wne="http://schemas.microsoft.com/office/word/2006/wordml" xmlns:wps="http://schemas.microsoft.com/office/word/2010/wordprocessingShape" mc:Ignorable="w14 w15 w16se wp14">
+<w:hdr xmlns:wpc="http://schemas.microsoft.com/office/word/2010/wordprocessingCanvas" xmlns:mc="http://schemas.openxmlformats.org/markup-compatibility/2006" xmlns:o="urn:schemas-microsoft-com:office:office" xmlns:r="http://schemas.openxmlformats.org/officeDocument/2006/relationships" xmlns:m="http://schemas.openxmlformats.org/officeDocument/2006/math" xmlns:v="urn:schemas-microsoft-com:vml" xmlns:wp14="http://schemas.microsoft.com/office/word/2010/wordprocessingDrawing" xmlns:wp="http://schemas.openxmlformats.org/drawingml/2006/wordprocessingDrawing" xmlns:w10="urn:schemas-microsoft-com:office:word" xmlns:w="http://schemas.openxmlformats.org/wordprocessingml/2006/main" xmlns:w14="http://schemas.microsoft.com/office/word/2010/wordml" xmlns:wpg="http://schemas.microsoft.com/office/word/2010/wordprocessingGroup" xmlns:wpi="http://schemas.microsoft.com/office/word/2010/wordprocessingInk" xmlns:wne="http://schemas.microsoft.com/office/word/2006/wordml" xmlns:wps="http://schemas.microsoft.com/office/word/2010/wordprocessingShape" mc:Ignorable="w14 wp14">
   <w:p>
     <w:pPr>
       <w:pBdr>
@@ -1631,7 +1807,7 @@
 </file>
 
 <file path=word/header2.xml><?xml version="1.0" encoding="utf-8"?>
-<w:hdr xmlns:wpc="http://schemas.microsoft.com/office/word/2010/wordprocessingCanvas" xmlns:cx="http://schemas.microsoft.com/office/drawing/2014/chartex" xmlns:cx1="http://schemas.microsoft.com/office/drawing/2015/9/8/chartex" xmlns:mc="http://schemas.openxmlformats.org/markup-compatibility/2006" xmlns:o="urn:schemas-microsoft-com:office:office" xmlns:r="http://schemas.openxmlformats.org/officeDocument/2006/relationships" xmlns:m="http://schemas.openxmlformats.org/officeDocument/2006/math" xmlns:v="urn:schemas-microsoft-com:vml" xmlns:wp14="http://schemas.microsoft.com/office/word/2010/wordprocessingDrawing" xmlns:wp="http://schemas.openxmlformats.org/drawingml/2006/wordprocessingDrawing" xmlns:w10="urn:schemas-microsoft-com:office:word" xmlns:w="http://schemas.openxmlformats.org/wordprocessingml/2006/main" xmlns:w14="http://schemas.microsoft.com/office/word/2010/wordml" xmlns:w15="http://schemas.microsoft.com/office/word/2012/wordml" xmlns:w16se="http://schemas.microsoft.com/office/word/2015/wordml/symex" xmlns:wpg="http://schemas.microsoft.com/office/word/2010/wordprocessingGroup" xmlns:wpi="http://schemas.microsoft.com/office/word/2010/wordprocessingInk" xmlns:wne="http://schemas.microsoft.com/office/word/2006/wordml" xmlns:wps="http://schemas.microsoft.com/office/word/2010/wordprocessingShape" mc:Ignorable="w14 w15 w16se wp14">
+<w:hdr xmlns:wpc="http://schemas.microsoft.com/office/word/2010/wordprocessingCanvas" xmlns:mc="http://schemas.openxmlformats.org/markup-compatibility/2006" xmlns:o="urn:schemas-microsoft-com:office:office" xmlns:r="http://schemas.openxmlformats.org/officeDocument/2006/relationships" xmlns:m="http://schemas.openxmlformats.org/officeDocument/2006/math" xmlns:v="urn:schemas-microsoft-com:vml" xmlns:wp14="http://schemas.microsoft.com/office/word/2010/wordprocessingDrawing" xmlns:wp="http://schemas.openxmlformats.org/drawingml/2006/wordprocessingDrawing" xmlns:w10="urn:schemas-microsoft-com:office:word" xmlns:w="http://schemas.openxmlformats.org/wordprocessingml/2006/main" xmlns:w14="http://schemas.microsoft.com/office/word/2010/wordml" xmlns:wpg="http://schemas.microsoft.com/office/word/2010/wordprocessingGroup" xmlns:wpi="http://schemas.microsoft.com/office/word/2010/wordprocessingInk" xmlns:wne="http://schemas.microsoft.com/office/word/2006/wordml" xmlns:wps="http://schemas.microsoft.com/office/word/2010/wordprocessingShape" mc:Ignorable="w14 wp14">
   <w:p>
     <w:pPr>
       <w:ind w:left="0" w:hanging="2"/>
@@ -1642,7 +1818,25 @@
         <w:sz w:val="20"/>
         <w:szCs w:val="20"/>
       </w:rPr>
-      <w:t xml:space="preserve">PT XL AXIATA Tbk                                                                                                           </w:t>
+      <w:t xml:space="preserve">PT XL AXIATA </w:t>
+    </w:r>
+    <w:proofErr w:type="spellStart"/>
+    <w:r>
+      <w:rPr>
+        <w:b/>
+        <w:sz w:val="20"/>
+        <w:szCs w:val="20"/>
+      </w:rPr>
+      <w:t>Tbk</w:t>
+    </w:r>
+    <w:proofErr w:type="spellEnd"/>
+    <w:r>
+      <w:rPr>
+        <w:b/>
+        <w:sz w:val="20"/>
+        <w:szCs w:val="20"/>
+      </w:rPr>
+      <w:t xml:space="preserve">                                                                                                           </w:t>
     </w:r>
   </w:p>
   <w:p>
@@ -1712,14 +1906,32 @@
         <w:sz w:val="16"/>
         <w:szCs w:val="16"/>
       </w:rPr>
-      <w:t xml:space="preserve">Jl. HR Rasuna Said Blok X5 Kav.11-12 </w:t>
+      <w:t xml:space="preserve">Jl. HR </w:t>
     </w:r>
+    <w:proofErr w:type="spellStart"/>
     <w:r>
       <w:rPr>
         <w:color w:val="000000"/>
         <w:sz w:val="16"/>
         <w:szCs w:val="16"/>
       </w:rPr>
+      <w:t>Rasuna</w:t>
+    </w:r>
+    <w:proofErr w:type="spellEnd"/>
+    <w:r>
+      <w:rPr>
+        <w:color w:val="000000"/>
+        <w:sz w:val="16"/>
+        <w:szCs w:val="16"/>
+      </w:rPr>
+      <w:t xml:space="preserve"> Said Blok X5 Kav.11-12 </w:t>
+    </w:r>
+    <w:r>
+      <w:rPr>
+        <w:color w:val="000000"/>
+        <w:sz w:val="16"/>
+        <w:szCs w:val="16"/>
+      </w:rPr>
       <w:tab/>
     </w:r>
     <w:r>
@@ -1744,8 +1956,18 @@
         <w:sz w:val="40"/>
         <w:szCs w:val="40"/>
       </w:rPr>
-      <w:t>Document for Hackaton</w:t>
+      <w:t xml:space="preserve">Document for </w:t>
     </w:r>
+    <w:proofErr w:type="spellStart"/>
+    <w:r>
+      <w:rPr>
+        <w:color w:val="000000"/>
+        <w:sz w:val="40"/>
+        <w:szCs w:val="40"/>
+      </w:rPr>
+      <w:t>Hackaton</w:t>
+    </w:r>
+    <w:proofErr w:type="spellEnd"/>
   </w:p>
   <w:p>
     <w:pPr>
@@ -1764,13 +1986,59 @@
         <w:szCs w:val="16"/>
       </w:rPr>
     </w:pPr>
+    <w:proofErr w:type="spellStart"/>
     <w:r>
       <w:rPr>
         <w:color w:val="000000"/>
         <w:sz w:val="16"/>
         <w:szCs w:val="16"/>
       </w:rPr>
-      <w:t>Kuningan Timur, Setiabudi, Jakarta Selatan</w:t>
+      <w:t>Kuningan</w:t>
+    </w:r>
+    <w:proofErr w:type="spellEnd"/>
+    <w:r>
+      <w:rPr>
+        <w:color w:val="000000"/>
+        <w:sz w:val="16"/>
+        <w:szCs w:val="16"/>
+      </w:rPr>
+      <w:t xml:space="preserve"> </w:t>
+    </w:r>
+    <w:proofErr w:type="spellStart"/>
+    <w:r>
+      <w:rPr>
+        <w:color w:val="000000"/>
+        <w:sz w:val="16"/>
+        <w:szCs w:val="16"/>
+      </w:rPr>
+      <w:t>Timur</w:t>
+    </w:r>
+    <w:proofErr w:type="spellEnd"/>
+    <w:r>
+      <w:rPr>
+        <w:color w:val="000000"/>
+        <w:sz w:val="16"/>
+        <w:szCs w:val="16"/>
+      </w:rPr>
+      <w:t xml:space="preserve">, </w:t>
+    </w:r>
+    <w:proofErr w:type="spellStart"/>
+    <w:r>
+      <w:rPr>
+        <w:color w:val="000000"/>
+        <w:sz w:val="16"/>
+        <w:szCs w:val="16"/>
+      </w:rPr>
+      <w:t>Setiabudi</w:t>
+    </w:r>
+    <w:proofErr w:type="spellEnd"/>
+    <w:r>
+      <w:rPr>
+        <w:color w:val="000000"/>
+        <w:sz w:val="16"/>
+        <w:szCs w:val="16"/>
+      </w:rPr>
+      <w:t>, Jakarta Selatan</w:t>
     </w:r>
   </w:p>
   <w:p>
@@ -1790,13 +2058,23 @@
         <w:szCs w:val="16"/>
       </w:rPr>
     </w:pPr>
+    <w:proofErr w:type="gramStart"/>
     <w:r>
       <w:rPr>
         <w:color w:val="000000"/>
         <w:sz w:val="16"/>
         <w:szCs w:val="16"/>
       </w:rPr>
-      <w:t>DKI  Jakarta Raya 12950 Indonesia</w:t>
+      <w:t>DKI  Jakarta</w:t>
+    </w:r>
+    <w:proofErr w:type="gramEnd"/>
+    <w:r>
+      <w:rPr>
+        <w:color w:val="000000"/>
+        <w:sz w:val="16"/>
+        <w:szCs w:val="16"/>
+      </w:rPr>
+      <w:t xml:space="preserve"> Raya 12950 Indonesia</w:t>
     </w:r>
   </w:p>
   <w:p>
@@ -1910,7 +2188,7 @@
             </wp:anchor>
           </w:drawing>
         </mc:Choice>
-        <mc:Fallback xmlns:w16sdtdh="http://schemas.microsoft.com/office/word/2020/wordml/sdtdatahash" xmlns:w16="http://schemas.microsoft.com/office/word/2018/wordml" xmlns:w16cid="http://schemas.microsoft.com/office/word/2016/wordml/cid" xmlns:w16cex="http://schemas.microsoft.com/office/word/2018/wordml/cex" xmlns:oel="http://schemas.microsoft.com/office/2019/extlst" xmlns:am3d="http://schemas.microsoft.com/office/drawing/2017/model3d" xmlns:aink="http://schemas.microsoft.com/office/drawing/2016/ink" xmlns:cx8="http://schemas.microsoft.com/office/drawing/2016/5/14/chartex" xmlns:cx7="http://schemas.microsoft.com/office/drawing/2016/5/13/chartex" xmlns:cx6="http://schemas.microsoft.com/office/drawing/2016/5/12/chartex" xmlns:cx5="http://schemas.microsoft.com/office/drawing/2016/5/11/chartex" xmlns:cx4="http://schemas.microsoft.com/office/drawing/2016/5/10/chartex" xmlns:cx3="http://schemas.microsoft.com/office/drawing/2016/5/9/chartex" xmlns:cx2="http://schemas.microsoft.com/office/drawing/2015/10/21/chartex">
+        <mc:Fallback xmlns:cx="http://schemas.microsoft.com/office/drawing/2014/chartex" xmlns:cx1="http://schemas.microsoft.com/office/drawing/2015/9/8/chartex" xmlns:w15="http://schemas.microsoft.com/office/word/2012/wordml" xmlns:w16se="http://schemas.microsoft.com/office/word/2015/wordml/symex" xmlns:w16sdtdh="http://schemas.microsoft.com/office/word/2020/wordml/sdtdatahash" xmlns:w16="http://schemas.microsoft.com/office/word/2018/wordml" xmlns:w16cid="http://schemas.microsoft.com/office/word/2016/wordml/cid" xmlns:w16cex="http://schemas.microsoft.com/office/word/2018/wordml/cex" xmlns:oel="http://schemas.microsoft.com/office/2019/extlst" xmlns:am3d="http://schemas.microsoft.com/office/drawing/2017/model3d" xmlns:aink="http://schemas.microsoft.com/office/drawing/2016/ink" xmlns:cx8="http://schemas.microsoft.com/office/drawing/2016/5/14/chartex" xmlns:cx7="http://schemas.microsoft.com/office/drawing/2016/5/13/chartex" xmlns:cx6="http://schemas.microsoft.com/office/drawing/2016/5/12/chartex" xmlns:cx5="http://schemas.microsoft.com/office/drawing/2016/5/11/chartex" xmlns:cx4="http://schemas.microsoft.com/office/drawing/2016/5/10/chartex" xmlns:cx3="http://schemas.microsoft.com/office/drawing/2016/5/9/chartex" xmlns:cx2="http://schemas.microsoft.com/office/drawing/2015/10/21/chartex">
           <w:pict>
             <v:shapetype w14:anchorId="48ED95C7" id="_x0000_t32" coordsize="21600,21600" o:spt="32" o:oned="t" path="m,l21600,21600e" filled="f">
               <v:path arrowok="t" fillok="f" o:connecttype="none"/>
@@ -1959,7 +2237,17 @@
         <w:sz w:val="20"/>
         <w:szCs w:val="20"/>
       </w:rPr>
-      <w:t xml:space="preserve">Ticket Number </w:t>
+      <w:t xml:space="preserve">Ticket </w:t>
+    </w:r>
+    <w:proofErr w:type="gramStart"/>
+    <w:r>
+      <w:rPr>
+        <w:b/>
+        <w:color w:val="000000"/>
+        <w:sz w:val="20"/>
+        <w:szCs w:val="20"/>
+      </w:rPr>
+      <w:t xml:space="preserve">Number </w:t>
     </w:r>
     <w:r>
       <w:rPr>
@@ -1970,12 +2258,13 @@
       </w:rPr>
       <w:t>:</w:t>
     </w:r>
+    <w:proofErr w:type="gramEnd"/>
   </w:p>
 </w:hdr>
 </file>
 
 <file path=word/header3.xml><?xml version="1.0" encoding="utf-8"?>
-<w:hdr xmlns:wpc="http://schemas.microsoft.com/office/word/2010/wordprocessingCanvas" xmlns:cx="http://schemas.microsoft.com/office/drawing/2014/chartex" xmlns:cx1="http://schemas.microsoft.com/office/drawing/2015/9/8/chartex" xmlns:mc="http://schemas.openxmlformats.org/markup-compatibility/2006" xmlns:o="urn:schemas-microsoft-com:office:office" xmlns:r="http://schemas.openxmlformats.org/officeDocument/2006/relationships" xmlns:m="http://schemas.openxmlformats.org/officeDocument/2006/math" xmlns:v="urn:schemas-microsoft-com:vml" xmlns:wp14="http://schemas.microsoft.com/office/word/2010/wordprocessingDrawing" xmlns:wp="http://schemas.openxmlformats.org/drawingml/2006/wordprocessingDrawing" xmlns:w10="urn:schemas-microsoft-com:office:word" xmlns:w="http://schemas.openxmlformats.org/wordprocessingml/2006/main" xmlns:w14="http://schemas.microsoft.com/office/word/2010/wordml" xmlns:w15="http://schemas.microsoft.com/office/word/2012/wordml" xmlns:w16se="http://schemas.microsoft.com/office/word/2015/wordml/symex" xmlns:wpg="http://schemas.microsoft.com/office/word/2010/wordprocessingGroup" xmlns:wpi="http://schemas.microsoft.com/office/word/2010/wordprocessingInk" xmlns:wne="http://schemas.microsoft.com/office/word/2006/wordml" xmlns:wps="http://schemas.microsoft.com/office/word/2010/wordprocessingShape" mc:Ignorable="w14 w15 w16se wp14">
+<w:hdr xmlns:wpc="http://schemas.microsoft.com/office/word/2010/wordprocessingCanvas" xmlns:mc="http://schemas.openxmlformats.org/markup-compatibility/2006" xmlns:o="urn:schemas-microsoft-com:office:office" xmlns:r="http://schemas.openxmlformats.org/officeDocument/2006/relationships" xmlns:m="http://schemas.openxmlformats.org/officeDocument/2006/math" xmlns:v="urn:schemas-microsoft-com:vml" xmlns:wp14="http://schemas.microsoft.com/office/word/2010/wordprocessingDrawing" xmlns:wp="http://schemas.openxmlformats.org/drawingml/2006/wordprocessingDrawing" xmlns:w10="urn:schemas-microsoft-com:office:word" xmlns:w="http://schemas.openxmlformats.org/wordprocessingml/2006/main" xmlns:w14="http://schemas.microsoft.com/office/word/2010/wordml" xmlns:wpg="http://schemas.microsoft.com/office/word/2010/wordprocessingGroup" xmlns:wpi="http://schemas.microsoft.com/office/word/2010/wordprocessingInk" xmlns:wne="http://schemas.microsoft.com/office/word/2006/wordml" xmlns:wps="http://schemas.microsoft.com/office/word/2010/wordprocessingShape" mc:Ignorable="w14 wp14">
   <w:p>
     <w:pPr>
       <w:pBdr>
@@ -1996,7 +2285,7 @@
 </file>
 
 <file path=word/styles.xml><?xml version="1.0" encoding="utf-8"?>
-<w:styles xmlns:mc="http://schemas.openxmlformats.org/markup-compatibility/2006" xmlns:r="http://schemas.openxmlformats.org/officeDocument/2006/relationships" xmlns:w="http://schemas.openxmlformats.org/wordprocessingml/2006/main" xmlns:w14="http://schemas.microsoft.com/office/word/2010/wordml" xmlns:w15="http://schemas.microsoft.com/office/word/2012/wordml" xmlns:w16se="http://schemas.microsoft.com/office/word/2015/wordml/symex" mc:Ignorable="w14 w15 w16se">
+<w:styles xmlns:mc="http://schemas.openxmlformats.org/markup-compatibility/2006" xmlns:r="http://schemas.openxmlformats.org/officeDocument/2006/relationships" xmlns:w="http://schemas.openxmlformats.org/wordprocessingml/2006/main" xmlns:w14="http://schemas.microsoft.com/office/word/2010/wordml" mc:Ignorable="w14">
   <w:docDefaults>
     <w:rPrDefault>
       <w:rPr>
@@ -2012,378 +2301,771 @@
       </w:pPr>
     </w:pPrDefault>
   </w:docDefaults>
-  <w:latentStyles w:defLockedState="0" w:defUIPriority="99" w:defSemiHidden="0" w:defUnhideWhenUsed="0" w:defQFormat="0" w:count="371">
-    <w:lsdException w:name="Normal" w:uiPriority="0" w:qFormat="1"/>
-    <w:lsdException w:name="heading 1" w:uiPriority="9" w:qFormat="1"/>
-    <w:lsdException w:name="heading 2" w:semiHidden="1" w:uiPriority="9" w:unhideWhenUsed="1" w:qFormat="1"/>
-    <w:lsdException w:name="heading 3" w:semiHidden="1" w:uiPriority="9" w:unhideWhenUsed="1" w:qFormat="1"/>
-    <w:lsdException w:name="heading 4" w:semiHidden="1" w:uiPriority="9" w:unhideWhenUsed="1" w:qFormat="1"/>
-    <w:lsdException w:name="heading 5" w:semiHidden="1" w:uiPriority="9" w:unhideWhenUsed="1" w:qFormat="1"/>
-    <w:lsdException w:name="heading 6" w:semiHidden="1" w:uiPriority="9" w:unhideWhenUsed="1" w:qFormat="1"/>
-    <w:lsdException w:name="heading 7" w:semiHidden="1" w:uiPriority="9" w:unhideWhenUsed="1" w:qFormat="1"/>
-    <w:lsdException w:name="heading 8" w:semiHidden="1" w:uiPriority="9" w:unhideWhenUsed="1" w:qFormat="1"/>
-    <w:lsdException w:name="heading 9" w:semiHidden="1" w:uiPriority="9" w:unhideWhenUsed="1" w:qFormat="1"/>
-    <w:lsdException w:name="index 1" w:semiHidden="1" w:unhideWhenUsed="1"/>
-    <w:lsdException w:name="index 2" w:semiHidden="1" w:unhideWhenUsed="1"/>
-    <w:lsdException w:name="index 3" w:semiHidden="1" w:unhideWhenUsed="1"/>
-    <w:lsdException w:name="index 4" w:semiHidden="1" w:unhideWhenUsed="1"/>
-    <w:lsdException w:name="index 5" w:semiHidden="1" w:unhideWhenUsed="1"/>
-    <w:lsdException w:name="index 6" w:semiHidden="1" w:unhideWhenUsed="1"/>
-    <w:lsdException w:name="index 7" w:semiHidden="1" w:unhideWhenUsed="1"/>
-    <w:lsdException w:name="index 8" w:semiHidden="1" w:unhideWhenUsed="1"/>
-    <w:lsdException w:name="index 9" w:semiHidden="1" w:unhideWhenUsed="1"/>
-    <w:lsdException w:name="toc 1" w:semiHidden="1" w:uiPriority="39" w:unhideWhenUsed="1"/>
-    <w:lsdException w:name="toc 2" w:semiHidden="1" w:uiPriority="39" w:unhideWhenUsed="1"/>
-    <w:lsdException w:name="toc 3" w:semiHidden="1" w:uiPriority="39" w:unhideWhenUsed="1"/>
-    <w:lsdException w:name="toc 4" w:semiHidden="1" w:uiPriority="39" w:unhideWhenUsed="1"/>
-    <w:lsdException w:name="toc 5" w:semiHidden="1" w:uiPriority="39" w:unhideWhenUsed="1"/>
-    <w:lsdException w:name="toc 6" w:semiHidden="1" w:uiPriority="39" w:unhideWhenUsed="1"/>
-    <w:lsdException w:name="toc 7" w:semiHidden="1" w:uiPriority="39" w:unhideWhenUsed="1"/>
-    <w:lsdException w:name="toc 8" w:semiHidden="1" w:uiPriority="39" w:unhideWhenUsed="1"/>
-    <w:lsdException w:name="toc 9" w:semiHidden="1" w:uiPriority="39" w:unhideWhenUsed="1"/>
-    <w:lsdException w:name="Normal Indent" w:semiHidden="1" w:unhideWhenUsed="1"/>
-    <w:lsdException w:name="footnote text" w:semiHidden="1" w:unhideWhenUsed="1"/>
-    <w:lsdException w:name="annotation text" w:semiHidden="1" w:unhideWhenUsed="1"/>
-    <w:lsdException w:name="header" w:semiHidden="1" w:unhideWhenUsed="1"/>
-    <w:lsdException w:name="footer" w:semiHidden="1" w:unhideWhenUsed="1"/>
-    <w:lsdException w:name="index heading" w:semiHidden="1" w:unhideWhenUsed="1"/>
-    <w:lsdException w:name="caption" w:semiHidden="1" w:uiPriority="35" w:unhideWhenUsed="1" w:qFormat="1"/>
-    <w:lsdException w:name="table of figures" w:semiHidden="1" w:unhideWhenUsed="1"/>
-    <w:lsdException w:name="envelope address" w:semiHidden="1" w:unhideWhenUsed="1"/>
-    <w:lsdException w:name="envelope return" w:semiHidden="1" w:unhideWhenUsed="1"/>
-    <w:lsdException w:name="footnote reference" w:semiHidden="1" w:unhideWhenUsed="1"/>
-    <w:lsdException w:name="annotation reference" w:semiHidden="1" w:unhideWhenUsed="1"/>
-    <w:lsdException w:name="line number" w:semiHidden="1" w:unhideWhenUsed="1"/>
-    <w:lsdException w:name="page number" w:semiHidden="1" w:unhideWhenUsed="1"/>
-    <w:lsdException w:name="endnote reference" w:semiHidden="1" w:unhideWhenUsed="1"/>
-    <w:lsdException w:name="endnote text" w:semiHidden="1" w:unhideWhenUsed="1"/>
-    <w:lsdException w:name="table of authorities" w:semiHidden="1" w:unhideWhenUsed="1"/>
-    <w:lsdException w:name="macro" w:semiHidden="1" w:unhideWhenUsed="1"/>
-    <w:lsdException w:name="toa heading" w:semiHidden="1" w:unhideWhenUsed="1"/>
-    <w:lsdException w:name="List" w:semiHidden="1" w:unhideWhenUsed="1"/>
-    <w:lsdException w:name="List Bullet" w:semiHidden="1" w:unhideWhenUsed="1"/>
-    <w:lsdException w:name="List Number" w:semiHidden="1" w:unhideWhenUsed="1"/>
-    <w:lsdException w:name="List 2" w:semiHidden="1" w:unhideWhenUsed="1"/>
-    <w:lsdException w:name="List 3" w:semiHidden="1" w:unhideWhenUsed="1"/>
-    <w:lsdException w:name="List 4" w:semiHidden="1" w:unhideWhenUsed="1"/>
-    <w:lsdException w:name="List 5" w:semiHidden="1" w:unhideWhenUsed="1"/>
-    <w:lsdException w:name="List Bullet 2" w:semiHidden="1" w:unhideWhenUsed="1"/>
-    <w:lsdException w:name="List Bullet 3" w:semiHidden="1" w:unhideWhenUsed="1"/>
-    <w:lsdException w:name="List Bullet 4" w:semiHidden="1" w:unhideWhenUsed="1"/>
-    <w:lsdException w:name="List Bullet 5" w:semiHidden="1" w:unhideWhenUsed="1"/>
-    <w:lsdException w:name="List Number 2" w:semiHidden="1" w:unhideWhenUsed="1"/>
-    <w:lsdException w:name="List Number 3" w:semiHidden="1" w:unhideWhenUsed="1"/>
-    <w:lsdException w:name="List Number 4" w:semiHidden="1" w:unhideWhenUsed="1"/>
-    <w:lsdException w:name="List Number 5" w:semiHidden="1" w:unhideWhenUsed="1"/>
-    <w:lsdException w:name="Title" w:uiPriority="10" w:qFormat="1"/>
-    <w:lsdException w:name="Closing" w:semiHidden="1" w:unhideWhenUsed="1"/>
-    <w:lsdException w:name="Signature" w:semiHidden="1" w:unhideWhenUsed="1"/>
-    <w:lsdException w:name="Default Paragraph Font" w:semiHidden="1" w:uiPriority="1" w:unhideWhenUsed="1"/>
-    <w:lsdException w:name="Body Text" w:semiHidden="1" w:unhideWhenUsed="1"/>
-    <w:lsdException w:name="Body Text Indent" w:semiHidden="1" w:unhideWhenUsed="1"/>
-    <w:lsdException w:name="List Continue" w:semiHidden="1" w:unhideWhenUsed="1"/>
-    <w:lsdException w:name="List Continue 2" w:semiHidden="1" w:unhideWhenUsed="1"/>
-    <w:lsdException w:name="List Continue 3" w:semiHidden="1" w:unhideWhenUsed="1"/>
-    <w:lsdException w:name="List Continue 4" w:semiHidden="1" w:unhideWhenUsed="1"/>
-    <w:lsdException w:name="List Continue 5" w:semiHidden="1" w:unhideWhenUsed="1"/>
-    <w:lsdException w:name="Message Header" w:semiHidden="1" w:unhideWhenUsed="1"/>
-    <w:lsdException w:name="Subtitle" w:uiPriority="11" w:qFormat="1"/>
-    <w:lsdException w:name="Salutation" w:semiHidden="1" w:unhideWhenUsed="1"/>
-    <w:lsdException w:name="Date" w:semiHidden="1" w:unhideWhenUsed="1"/>
-    <w:lsdException w:name="Body Text First Indent" w:semiHidden="1" w:unhideWhenUsed="1"/>
-    <w:lsdException w:name="Body Text First Indent 2" w:semiHidden="1" w:unhideWhenUsed="1"/>
-    <w:lsdException w:name="Note Heading" w:semiHidden="1" w:unhideWhenUsed="1"/>
-    <w:lsdException w:name="Body Text 2" w:semiHidden="1" w:unhideWhenUsed="1"/>
-    <w:lsdException w:name="Body Text 3" w:semiHidden="1" w:unhideWhenUsed="1"/>
-    <w:lsdException w:name="Body Text Indent 2" w:semiHidden="1" w:unhideWhenUsed="1"/>
-    <w:lsdException w:name="Body Text Indent 3" w:semiHidden="1" w:unhideWhenUsed="1"/>
-    <w:lsdException w:name="Block Text" w:semiHidden="1" w:unhideWhenUsed="1"/>
-    <w:lsdException w:name="Hyperlink" w:semiHidden="1" w:unhideWhenUsed="1"/>
-    <w:lsdException w:name="FollowedHyperlink" w:semiHidden="1" w:unhideWhenUsed="1"/>
-    <w:lsdException w:name="Strong" w:uiPriority="22" w:qFormat="1"/>
-    <w:lsdException w:name="Emphasis" w:uiPriority="20" w:qFormat="1"/>
-    <w:lsdException w:name="Document Map" w:semiHidden="1" w:unhideWhenUsed="1"/>
-    <w:lsdException w:name="Plain Text" w:semiHidden="1" w:unhideWhenUsed="1"/>
-    <w:lsdException w:name="E-mail Signature" w:semiHidden="1" w:unhideWhenUsed="1"/>
-    <w:lsdException w:name="HTML Top of Form" w:semiHidden="1" w:unhideWhenUsed="1"/>
-    <w:lsdException w:name="HTML Bottom of Form" w:semiHidden="1" w:unhideWhenUsed="1"/>
-    <w:lsdException w:name="Normal (Web)" w:semiHidden="1" w:unhideWhenUsed="1"/>
-    <w:lsdException w:name="HTML Acronym" w:semiHidden="1" w:unhideWhenUsed="1"/>
-    <w:lsdException w:name="HTML Address" w:semiHidden="1" w:unhideWhenUsed="1"/>
-    <w:lsdException w:name="HTML Cite" w:semiHidden="1" w:unhideWhenUsed="1"/>
-    <w:lsdException w:name="HTML Code" w:semiHidden="1" w:unhideWhenUsed="1"/>
-    <w:lsdException w:name="HTML Definition" w:semiHidden="1" w:unhideWhenUsed="1"/>
-    <w:lsdException w:name="HTML Keyboard" w:semiHidden="1" w:unhideWhenUsed="1"/>
-    <w:lsdException w:name="HTML Preformatted" w:semiHidden="1" w:unhideWhenUsed="1"/>
-    <w:lsdException w:name="HTML Sample" w:semiHidden="1" w:unhideWhenUsed="1"/>
-    <w:lsdException w:name="HTML Typewriter" w:semiHidden="1" w:unhideWhenUsed="1"/>
-    <w:lsdException w:name="HTML Variable" w:semiHidden="1" w:unhideWhenUsed="1"/>
-    <w:lsdException w:name="Normal Table" w:semiHidden="1" w:unhideWhenUsed="1"/>
-    <w:lsdException w:name="annotation subject" w:semiHidden="1" w:unhideWhenUsed="1"/>
-    <w:lsdException w:name="No List" w:semiHidden="1" w:unhideWhenUsed="1"/>
-    <w:lsdException w:name="Outline List 1" w:semiHidden="1" w:unhideWhenUsed="1"/>
-    <w:lsdException w:name="Outline List 2" w:semiHidden="1" w:unhideWhenUsed="1"/>
-    <w:lsdException w:name="Outline List 3" w:semiHidden="1" w:unhideWhenUsed="1"/>
-    <w:lsdException w:name="Table Simple 1" w:semiHidden="1" w:unhideWhenUsed="1"/>
-    <w:lsdException w:name="Table Simple 2" w:semiHidden="1" w:unhideWhenUsed="1"/>
-    <w:lsdException w:name="Table Simple 3" w:semiHidden="1" w:unhideWhenUsed="1"/>
-    <w:lsdException w:name="Table Classic 1" w:semiHidden="1" w:unhideWhenUsed="1"/>
-    <w:lsdException w:name="Table Classic 2" w:semiHidden="1" w:unhideWhenUsed="1"/>
-    <w:lsdException w:name="Table Classic 3" w:semiHidden="1" w:unhideWhenUsed="1"/>
-    <w:lsdException w:name="Table Classic 4" w:semiHidden="1" w:unhideWhenUsed="1"/>
-    <w:lsdException w:name="Table Colorful 1" w:semiHidden="1" w:unhideWhenUsed="1"/>
-    <w:lsdException w:name="Table Colorful 2" w:semiHidden="1" w:unhideWhenUsed="1"/>
-    <w:lsdException w:name="Table Colorful 3" w:semiHidden="1" w:unhideWhenUsed="1"/>
-    <w:lsdException w:name="Table Columns 1" w:semiHidden="1" w:unhideWhenUsed="1"/>
-    <w:lsdException w:name="Table Columns 2" w:semiHidden="1" w:unhideWhenUsed="1"/>
-    <w:lsdException w:name="Table Columns 3" w:semiHidden="1" w:unhideWhenUsed="1"/>
-    <w:lsdException w:name="Table Columns 4" w:semiHidden="1" w:unhideWhenUsed="1"/>
-    <w:lsdException w:name="Table Columns 5" w:semiHidden="1" w:unhideWhenUsed="1"/>
-    <w:lsdException w:name="Table Grid 1" w:semiHidden="1" w:unhideWhenUsed="1"/>
-    <w:lsdException w:name="Table Grid 2" w:semiHidden="1" w:unhideWhenUsed="1"/>
-    <w:lsdException w:name="Table Grid 3" w:semiHidden="1" w:unhideWhenUsed="1"/>
-    <w:lsdException w:name="Table Grid 4" w:semiHidden="1" w:unhideWhenUsed="1"/>
-    <w:lsdException w:name="Table Grid 5" w:semiHidden="1" w:unhideWhenUsed="1"/>
-    <w:lsdException w:name="Table Grid 6" w:semiHidden="1" w:unhideWhenUsed="1"/>
-    <w:lsdException w:name="Table Grid 7" w:semiHidden="1" w:unhideWhenUsed="1"/>
-    <w:lsdException w:name="Table Grid 8" w:semiHidden="1" w:unhideWhenUsed="1"/>
-    <w:lsdException w:name="Table List 1" w:semiHidden="1" w:unhideWhenUsed="1"/>
-    <w:lsdException w:name="Table List 2" w:semiHidden="1" w:unhideWhenUsed="1"/>
-    <w:lsdException w:name="Table List 3" w:semiHidden="1" w:unhideWhenUsed="1"/>
-    <w:lsdException w:name="Table List 4" w:semiHidden="1" w:unhideWhenUsed="1"/>
-    <w:lsdException w:name="Table List 5" w:semiHidden="1" w:unhideWhenUsed="1"/>
-    <w:lsdException w:name="Table List 6" w:semiHidden="1" w:unhideWhenUsed="1"/>
-    <w:lsdException w:name="Table List 7" w:semiHidden="1" w:unhideWhenUsed="1"/>
-    <w:lsdException w:name="Table List 8" w:semiHidden="1" w:unhideWhenUsed="1"/>
-    <w:lsdException w:name="Table 3D effects 1" w:semiHidden="1" w:unhideWhenUsed="1"/>
-    <w:lsdException w:name="Table 3D effects 2" w:semiHidden="1" w:unhideWhenUsed="1"/>
-    <w:lsdException w:name="Table 3D effects 3" w:semiHidden="1" w:unhideWhenUsed="1"/>
-    <w:lsdException w:name="Table Contemporary" w:semiHidden="1" w:unhideWhenUsed="1"/>
-    <w:lsdException w:name="Table Elegant" w:semiHidden="1" w:unhideWhenUsed="1"/>
-    <w:lsdException w:name="Table Professional" w:semiHidden="1" w:unhideWhenUsed="1"/>
-    <w:lsdException w:name="Table Subtle 1" w:semiHidden="1" w:unhideWhenUsed="1"/>
-    <w:lsdException w:name="Table Subtle 2" w:semiHidden="1" w:unhideWhenUsed="1"/>
-    <w:lsdException w:name="Table Web 1" w:semiHidden="1" w:unhideWhenUsed="1"/>
-    <w:lsdException w:name="Table Web 2" w:semiHidden="1" w:unhideWhenUsed="1"/>
-    <w:lsdException w:name="Table Web 3" w:semiHidden="1" w:unhideWhenUsed="1"/>
-    <w:lsdException w:name="Balloon Text" w:semiHidden="1" w:unhideWhenUsed="1"/>
-    <w:lsdException w:name="Table Grid" w:uiPriority="39"/>
-    <w:lsdException w:name="Table Theme" w:semiHidden="1" w:unhideWhenUsed="1"/>
-    <w:lsdException w:name="Placeholder Text" w:semiHidden="1"/>
-    <w:lsdException w:name="No Spacing" w:uiPriority="1" w:qFormat="1"/>
-    <w:lsdException w:name="Light Shading" w:uiPriority="60"/>
-    <w:lsdException w:name="Light List" w:uiPriority="61"/>
-    <w:lsdException w:name="Light Grid" w:uiPriority="62"/>
-    <w:lsdException w:name="Medium Shading 1" w:uiPriority="63"/>
-    <w:lsdException w:name="Medium Shading 2" w:uiPriority="64"/>
-    <w:lsdException w:name="Medium List 1" w:uiPriority="65"/>
-    <w:lsdException w:name="Medium List 2" w:uiPriority="66"/>
-    <w:lsdException w:name="Medium Grid 1" w:uiPriority="67"/>
-    <w:lsdException w:name="Medium Grid 2" w:uiPriority="68"/>
-    <w:lsdException w:name="Medium Grid 3" w:uiPriority="69"/>
-    <w:lsdException w:name="Dark List" w:uiPriority="70"/>
-    <w:lsdException w:name="Colorful Shading" w:uiPriority="71"/>
-    <w:lsdException w:name="Colorful List" w:uiPriority="72"/>
-    <w:lsdException w:name="Colorful Grid" w:uiPriority="73"/>
-    <w:lsdException w:name="Light Shading Accent 1" w:uiPriority="60"/>
-    <w:lsdException w:name="Light List Accent 1" w:uiPriority="61"/>
-    <w:lsdException w:name="Light Grid Accent 1" w:uiPriority="62"/>
-    <w:lsdException w:name="Medium Shading 1 Accent 1" w:uiPriority="63"/>
-    <w:lsdException w:name="Medium Shading 2 Accent 1" w:uiPriority="64"/>
-    <w:lsdException w:name="Medium List 1 Accent 1" w:uiPriority="65"/>
-    <w:lsdException w:name="Revision" w:semiHidden="1"/>
-    <w:lsdException w:name="List Paragraph" w:uiPriority="34" w:qFormat="1"/>
-    <w:lsdException w:name="Quote" w:uiPriority="29" w:qFormat="1"/>
-    <w:lsdException w:name="Intense Quote" w:uiPriority="30" w:qFormat="1"/>
-    <w:lsdException w:name="Medium List 2 Accent 1" w:uiPriority="66"/>
-    <w:lsdException w:name="Medium Grid 1 Accent 1" w:uiPriority="67"/>
-    <w:lsdException w:name="Medium Grid 2 Accent 1" w:uiPriority="68"/>
-    <w:lsdException w:name="Medium Grid 3 Accent 1" w:uiPriority="69"/>
-    <w:lsdException w:name="Dark List Accent 1" w:uiPriority="70"/>
-    <w:lsdException w:name="Colorful Shading Accent 1" w:uiPriority="71"/>
-    <w:lsdException w:name="Colorful List Accent 1" w:uiPriority="72"/>
-    <w:lsdException w:name="Colorful Grid Accent 1" w:uiPriority="73"/>
-    <w:lsdException w:name="Light Shading Accent 2" w:uiPriority="60"/>
-    <w:lsdException w:name="Light List Accent 2" w:uiPriority="61"/>
-    <w:lsdException w:name="Light Grid Accent 2" w:uiPriority="62"/>
-    <w:lsdException w:name="Medium Shading 1 Accent 2" w:uiPriority="63"/>
-    <w:lsdException w:name="Medium Shading 2 Accent 2" w:uiPriority="64"/>
-    <w:lsdException w:name="Medium List 1 Accent 2" w:uiPriority="65"/>
-    <w:lsdException w:name="Medium List 2 Accent 2" w:uiPriority="66"/>
-    <w:lsdException w:name="Medium Grid 1 Accent 2" w:uiPriority="67"/>
-    <w:lsdException w:name="Medium Grid 2 Accent 2" w:uiPriority="68"/>
-    <w:lsdException w:name="Medium Grid 3 Accent 2" w:uiPriority="69"/>
-    <w:lsdException w:name="Dark List Accent 2" w:uiPriority="70"/>
-    <w:lsdException w:name="Colorful Shading Accent 2" w:uiPriority="71"/>
-    <w:lsdException w:name="Colorful List Accent 2" w:uiPriority="72"/>
-    <w:lsdException w:name="Colorful Grid Accent 2" w:uiPriority="73"/>
-    <w:lsdException w:name="Light Shading Accent 3" w:uiPriority="60"/>
-    <w:lsdException w:name="Light List Accent 3" w:uiPriority="61"/>
-    <w:lsdException w:name="Light Grid Accent 3" w:uiPriority="62"/>
-    <w:lsdException w:name="Medium Shading 1 Accent 3" w:uiPriority="63"/>
-    <w:lsdException w:name="Medium Shading 2 Accent 3" w:uiPriority="64"/>
-    <w:lsdException w:name="Medium List 1 Accent 3" w:uiPriority="65"/>
-    <w:lsdException w:name="Medium List 2 Accent 3" w:uiPriority="66"/>
-    <w:lsdException w:name="Medium Grid 1 Accent 3" w:uiPriority="67"/>
-    <w:lsdException w:name="Medium Grid 2 Accent 3" w:uiPriority="68"/>
-    <w:lsdException w:name="Medium Grid 3 Accent 3" w:uiPriority="69"/>
-    <w:lsdException w:name="Dark List Accent 3" w:uiPriority="70"/>
-    <w:lsdException w:name="Colorful Shading Accent 3" w:uiPriority="71"/>
-    <w:lsdException w:name="Colorful List Accent 3" w:uiPriority="72"/>
-    <w:lsdException w:name="Colorful Grid Accent 3" w:uiPriority="73"/>
-    <w:lsdException w:name="Light Shading Accent 4" w:uiPriority="60"/>
-    <w:lsdException w:name="Light List Accent 4" w:uiPriority="61"/>
-    <w:lsdException w:name="Light Grid Accent 4" w:uiPriority="62"/>
-    <w:lsdException w:name="Medium Shading 1 Accent 4" w:uiPriority="63"/>
-    <w:lsdException w:name="Medium Shading 2 Accent 4" w:uiPriority="64"/>
-    <w:lsdException w:name="Medium List 1 Accent 4" w:uiPriority="65"/>
-    <w:lsdException w:name="Medium List 2 Accent 4" w:uiPriority="66"/>
-    <w:lsdException w:name="Medium Grid 1 Accent 4" w:uiPriority="67"/>
-    <w:lsdException w:name="Medium Grid 2 Accent 4" w:uiPriority="68"/>
-    <w:lsdException w:name="Medium Grid 3 Accent 4" w:uiPriority="69"/>
-    <w:lsdException w:name="Dark List Accent 4" w:uiPriority="70"/>
-    <w:lsdException w:name="Colorful Shading Accent 4" w:uiPriority="71"/>
-    <w:lsdException w:name="Colorful List Accent 4" w:uiPriority="72"/>
-    <w:lsdException w:name="Colorful Grid Accent 4" w:uiPriority="73"/>
-    <w:lsdException w:name="Light Shading Accent 5" w:uiPriority="60"/>
-    <w:lsdException w:name="Light List Accent 5" w:uiPriority="61"/>
-    <w:lsdException w:name="Light Grid Accent 5" w:uiPriority="62"/>
-    <w:lsdException w:name="Medium Shading 1 Accent 5" w:uiPriority="63"/>
-    <w:lsdException w:name="Medium Shading 2 Accent 5" w:uiPriority="64"/>
-    <w:lsdException w:name="Medium List 1 Accent 5" w:uiPriority="65"/>
-    <w:lsdException w:name="Medium List 2 Accent 5" w:uiPriority="66"/>
-    <w:lsdException w:name="Medium Grid 1 Accent 5" w:uiPriority="67"/>
-    <w:lsdException w:name="Medium Grid 2 Accent 5" w:uiPriority="68"/>
-    <w:lsdException w:name="Medium Grid 3 Accent 5" w:uiPriority="69"/>
-    <w:lsdException w:name="Dark List Accent 5" w:uiPriority="70"/>
-    <w:lsdException w:name="Colorful Shading Accent 5" w:uiPriority="71"/>
-    <w:lsdException w:name="Colorful List Accent 5" w:uiPriority="72"/>
-    <w:lsdException w:name="Colorful Grid Accent 5" w:uiPriority="73"/>
-    <w:lsdException w:name="Light Shading Accent 6" w:uiPriority="60"/>
-    <w:lsdException w:name="Light List Accent 6" w:uiPriority="61"/>
-    <w:lsdException w:name="Light Grid Accent 6" w:uiPriority="62"/>
-    <w:lsdException w:name="Medium Shading 1 Accent 6" w:uiPriority="63"/>
-    <w:lsdException w:name="Medium Shading 2 Accent 6" w:uiPriority="64"/>
-    <w:lsdException w:name="Medium List 1 Accent 6" w:uiPriority="65"/>
-    <w:lsdException w:name="Medium List 2 Accent 6" w:uiPriority="66"/>
-    <w:lsdException w:name="Medium Grid 1 Accent 6" w:uiPriority="67"/>
-    <w:lsdException w:name="Medium Grid 2 Accent 6" w:uiPriority="68"/>
-    <w:lsdException w:name="Medium Grid 3 Accent 6" w:uiPriority="69"/>
-    <w:lsdException w:name="Dark List Accent 6" w:uiPriority="70"/>
-    <w:lsdException w:name="Colorful Shading Accent 6" w:uiPriority="71"/>
-    <w:lsdException w:name="Colorful List Accent 6" w:uiPriority="72"/>
-    <w:lsdException w:name="Colorful Grid Accent 6" w:uiPriority="73"/>
-    <w:lsdException w:name="Subtle Emphasis" w:uiPriority="19" w:qFormat="1"/>
-    <w:lsdException w:name="Intense Emphasis" w:uiPriority="21" w:qFormat="1"/>
-    <w:lsdException w:name="Subtle Reference" w:uiPriority="31" w:qFormat="1"/>
-    <w:lsdException w:name="Intense Reference" w:uiPriority="32" w:qFormat="1"/>
-    <w:lsdException w:name="Book Title" w:uiPriority="33" w:qFormat="1"/>
-    <w:lsdException w:name="Bibliography" w:semiHidden="1" w:uiPriority="37" w:unhideWhenUsed="1"/>
-    <w:lsdException w:name="TOC Heading" w:semiHidden="1" w:uiPriority="39" w:unhideWhenUsed="1" w:qFormat="1"/>
-    <w:lsdException w:name="Plain Table 1" w:uiPriority="41"/>
-    <w:lsdException w:name="Plain Table 2" w:uiPriority="42"/>
-    <w:lsdException w:name="Plain Table 3" w:uiPriority="43"/>
-    <w:lsdException w:name="Plain Table 4" w:uiPriority="44"/>
-    <w:lsdException w:name="Plain Table 5" w:uiPriority="45"/>
-    <w:lsdException w:name="Grid Table Light" w:uiPriority="40"/>
-    <w:lsdException w:name="Grid Table 1 Light" w:uiPriority="46"/>
-    <w:lsdException w:name="Grid Table 2" w:uiPriority="47"/>
-    <w:lsdException w:name="Grid Table 3" w:uiPriority="48"/>
-    <w:lsdException w:name="Grid Table 4" w:uiPriority="49"/>
-    <w:lsdException w:name="Grid Table 5 Dark" w:uiPriority="50"/>
-    <w:lsdException w:name="Grid Table 6 Colorful" w:uiPriority="51"/>
-    <w:lsdException w:name="Grid Table 7 Colorful" w:uiPriority="52"/>
-    <w:lsdException w:name="Grid Table 1 Light Accent 1" w:uiPriority="46"/>
-    <w:lsdException w:name="Grid Table 2 Accent 1" w:uiPriority="47"/>
-    <w:lsdException w:name="Grid Table 3 Accent 1" w:uiPriority="48"/>
-    <w:lsdException w:name="Grid Table 4 Accent 1" w:uiPriority="49"/>
-    <w:lsdException w:name="Grid Table 5 Dark Accent 1" w:uiPriority="50"/>
-    <w:lsdException w:name="Grid Table 6 Colorful Accent 1" w:uiPriority="51"/>
-    <w:lsdException w:name="Grid Table 7 Colorful Accent 1" w:uiPriority="52"/>
-    <w:lsdException w:name="Grid Table 1 Light Accent 2" w:uiPriority="46"/>
-    <w:lsdException w:name="Grid Table 2 Accent 2" w:uiPriority="47"/>
-    <w:lsdException w:name="Grid Table 3 Accent 2" w:uiPriority="48"/>
-    <w:lsdException w:name="Grid Table 4 Accent 2" w:uiPriority="49"/>
-    <w:lsdException w:name="Grid Table 5 Dark Accent 2" w:uiPriority="50"/>
-    <w:lsdException w:name="Grid Table 6 Colorful Accent 2" w:uiPriority="51"/>
-    <w:lsdException w:name="Grid Table 7 Colorful Accent 2" w:uiPriority="52"/>
-    <w:lsdException w:name="Grid Table 1 Light Accent 3" w:uiPriority="46"/>
-    <w:lsdException w:name="Grid Table 2 Accent 3" w:uiPriority="47"/>
-    <w:lsdException w:name="Grid Table 3 Accent 3" w:uiPriority="48"/>
-    <w:lsdException w:name="Grid Table 4 Accent 3" w:uiPriority="49"/>
-    <w:lsdException w:name="Grid Table 5 Dark Accent 3" w:uiPriority="50"/>
-    <w:lsdException w:name="Grid Table 6 Colorful Accent 3" w:uiPriority="51"/>
-    <w:lsdException w:name="Grid Table 7 Colorful Accent 3" w:uiPriority="52"/>
-    <w:lsdException w:name="Grid Table 1 Light Accent 4" w:uiPriority="46"/>
-    <w:lsdException w:name="Grid Table 2 Accent 4" w:uiPriority="47"/>
-    <w:lsdException w:name="Grid Table 3 Accent 4" w:uiPriority="48"/>
-    <w:lsdException w:name="Grid Table 4 Accent 4" w:uiPriority="49"/>
-    <w:lsdException w:name="Grid Table 5 Dark Accent 4" w:uiPriority="50"/>
-    <w:lsdException w:name="Grid Table 6 Colorful Accent 4" w:uiPriority="51"/>
-    <w:lsdException w:name="Grid Table 7 Colorful Accent 4" w:uiPriority="52"/>
-    <w:lsdException w:name="Grid Table 1 Light Accent 5" w:uiPriority="46"/>
-    <w:lsdException w:name="Grid Table 2 Accent 5" w:uiPriority="47"/>
-    <w:lsdException w:name="Grid Table 3 Accent 5" w:uiPriority="48"/>
-    <w:lsdException w:name="Grid Table 4 Accent 5" w:uiPriority="49"/>
-    <w:lsdException w:name="Grid Table 5 Dark Accent 5" w:uiPriority="50"/>
-    <w:lsdException w:name="Grid Table 6 Colorful Accent 5" w:uiPriority="51"/>
-    <w:lsdException w:name="Grid Table 7 Colorful Accent 5" w:uiPriority="52"/>
-    <w:lsdException w:name="Grid Table 1 Light Accent 6" w:uiPriority="46"/>
-    <w:lsdException w:name="Grid Table 2 Accent 6" w:uiPriority="47"/>
-    <w:lsdException w:name="Grid Table 3 Accent 6" w:uiPriority="48"/>
-    <w:lsdException w:name="Grid Table 4 Accent 6" w:uiPriority="49"/>
-    <w:lsdException w:name="Grid Table 5 Dark Accent 6" w:uiPriority="50"/>
-    <w:lsdException w:name="Grid Table 6 Colorful Accent 6" w:uiPriority="51"/>
-    <w:lsdException w:name="Grid Table 7 Colorful Accent 6" w:uiPriority="52"/>
-    <w:lsdException w:name="List Table 1 Light" w:uiPriority="46"/>
-    <w:lsdException w:name="List Table 2" w:uiPriority="47"/>
-    <w:lsdException w:name="List Table 3" w:uiPriority="48"/>
-    <w:lsdException w:name="List Table 4" w:uiPriority="49"/>
-    <w:lsdException w:name="List Table 5 Dark" w:uiPriority="50"/>
-    <w:lsdException w:name="List Table 6 Colorful" w:uiPriority="51"/>
-    <w:lsdException w:name="List Table 7 Colorful" w:uiPriority="52"/>
-    <w:lsdException w:name="List Table 1 Light Accent 1" w:uiPriority="46"/>
-    <w:lsdException w:name="List Table 2 Accent 1" w:uiPriority="47"/>
-    <w:lsdException w:name="List Table 3 Accent 1" w:uiPriority="48"/>
-    <w:lsdException w:name="List Table 4 Accent 1" w:uiPriority="49"/>
-    <w:lsdException w:name="List Table 5 Dark Accent 1" w:uiPriority="50"/>
-    <w:lsdException w:name="List Table 6 Colorful Accent 1" w:uiPriority="51"/>
-    <w:lsdException w:name="List Table 7 Colorful Accent 1" w:uiPriority="52"/>
-    <w:lsdException w:name="List Table 1 Light Accent 2" w:uiPriority="46"/>
-    <w:lsdException w:name="List Table 2 Accent 2" w:uiPriority="47"/>
-    <w:lsdException w:name="List Table 3 Accent 2" w:uiPriority="48"/>
-    <w:lsdException w:name="List Table 4 Accent 2" w:uiPriority="49"/>
-    <w:lsdException w:name="List Table 5 Dark Accent 2" w:uiPriority="50"/>
-    <w:lsdException w:name="List Table 6 Colorful Accent 2" w:uiPriority="51"/>
-    <w:lsdException w:name="List Table 7 Colorful Accent 2" w:uiPriority="52"/>
-    <w:lsdException w:name="List Table 1 Light Accent 3" w:uiPriority="46"/>
-    <w:lsdException w:name="List Table 2 Accent 3" w:uiPriority="47"/>
-    <w:lsdException w:name="List Table 3 Accent 3" w:uiPriority="48"/>
-    <w:lsdException w:name="List Table 4 Accent 3" w:uiPriority="49"/>
-    <w:lsdException w:name="List Table 5 Dark Accent 3" w:uiPriority="50"/>
-    <w:lsdException w:name="List Table 6 Colorful Accent 3" w:uiPriority="51"/>
-    <w:lsdException w:name="List Table 7 Colorful Accent 3" w:uiPriority="52"/>
-    <w:lsdException w:name="List Table 1 Light Accent 4" w:uiPriority="46"/>
-    <w:lsdException w:name="List Table 2 Accent 4" w:uiPriority="47"/>
-    <w:lsdException w:name="List Table 3 Accent 4" w:uiPriority="48"/>
-    <w:lsdException w:name="List Table 4 Accent 4" w:uiPriority="49"/>
-    <w:lsdException w:name="List Table 5 Dark Accent 4" w:uiPriority="50"/>
-    <w:lsdException w:name="List Table 6 Colorful Accent 4" w:uiPriority="51"/>
-    <w:lsdException w:name="List Table 7 Colorful Accent 4" w:uiPriority="52"/>
-    <w:lsdException w:name="List Table 1 Light Accent 5" w:uiPriority="46"/>
-    <w:lsdException w:name="List Table 2 Accent 5" w:uiPriority="47"/>
-    <w:lsdException w:name="List Table 3 Accent 5" w:uiPriority="48"/>
-    <w:lsdException w:name="List Table 4 Accent 5" w:uiPriority="49"/>
-    <w:lsdException w:name="List Table 5 Dark Accent 5" w:uiPriority="50"/>
-    <w:lsdException w:name="List Table 6 Colorful Accent 5" w:uiPriority="51"/>
-    <w:lsdException w:name="List Table 7 Colorful Accent 5" w:uiPriority="52"/>
-    <w:lsdException w:name="List Table 1 Light Accent 6" w:uiPriority="46"/>
-    <w:lsdException w:name="List Table 2 Accent 6" w:uiPriority="47"/>
-    <w:lsdException w:name="List Table 3 Accent 6" w:uiPriority="48"/>
-    <w:lsdException w:name="List Table 4 Accent 6" w:uiPriority="49"/>
-    <w:lsdException w:name="List Table 5 Dark Accent 6" w:uiPriority="50"/>
-    <w:lsdException w:name="List Table 6 Colorful Accent 6" w:uiPriority="51"/>
-    <w:lsdException w:name="List Table 7 Colorful Accent 6" w:uiPriority="52"/>
+  <w:latentStyles w:defLockedState="0" w:defUIPriority="99" w:defSemiHidden="1" w:defUnhideWhenUsed="1" w:defQFormat="0" w:count="267">
+    <w:lsdException w:name="Normal" w:semiHidden="0" w:uiPriority="0" w:unhideWhenUsed="0" w:qFormat="1"/>
+    <w:lsdException w:name="heading 1" w:semiHidden="0" w:uiPriority="9" w:unhideWhenUsed="0" w:qFormat="1"/>
+    <w:lsdException w:name="heading 2" w:uiPriority="9" w:qFormat="1"/>
+    <w:lsdException w:name="heading 3" w:uiPriority="9" w:qFormat="1"/>
+    <w:lsdException w:name="heading 4" w:uiPriority="9" w:qFormat="1"/>
+    <w:lsdException w:name="heading 5" w:uiPriority="9" w:qFormat="1"/>
+    <w:lsdException w:name="heading 6" w:uiPriority="9" w:qFormat="1"/>
+    <w:lsdException w:name="heading 7" w:uiPriority="9" w:qFormat="1"/>
+    <w:lsdException w:name="heading 8" w:uiPriority="9" w:qFormat="1"/>
+    <w:lsdException w:name="heading 9" w:uiPriority="9" w:qFormat="1"/>
+    <w:lsdException w:name="toc 1" w:uiPriority="39"/>
+    <w:lsdException w:name="toc 2" w:uiPriority="39"/>
+    <w:lsdException w:name="toc 3" w:uiPriority="39"/>
+    <w:lsdException w:name="toc 4" w:uiPriority="39"/>
+    <w:lsdException w:name="toc 5" w:uiPriority="39"/>
+    <w:lsdException w:name="toc 6" w:uiPriority="39"/>
+    <w:lsdException w:name="toc 7" w:uiPriority="39"/>
+    <w:lsdException w:name="toc 8" w:uiPriority="39"/>
+    <w:lsdException w:name="toc 9" w:uiPriority="39"/>
+    <w:lsdException w:name="caption" w:uiPriority="35" w:qFormat="1"/>
+    <w:lsdException w:name="Title" w:semiHidden="0" w:uiPriority="10" w:unhideWhenUsed="0" w:qFormat="1"/>
+    <w:lsdException w:name="Default Paragraph Font" w:uiPriority="1"/>
+    <w:lsdException w:name="Subtitle" w:semiHidden="0" w:uiPriority="11" w:unhideWhenUsed="0" w:qFormat="1"/>
+    <w:lsdException w:name="Strong" w:semiHidden="0" w:uiPriority="22" w:unhideWhenUsed="0" w:qFormat="1"/>
+    <w:lsdException w:name="Emphasis" w:semiHidden="0" w:uiPriority="20" w:unhideWhenUsed="0" w:qFormat="1"/>
+    <w:lsdException w:name="Table Grid" w:semiHidden="0" w:uiPriority="39" w:unhideWhenUsed="0"/>
+    <w:lsdException w:name="Placeholder Text" w:unhideWhenUsed="0"/>
+    <w:lsdException w:name="No Spacing" w:semiHidden="0" w:uiPriority="1" w:unhideWhenUsed="0" w:qFormat="1"/>
+    <w:lsdException w:name="Light Shading" w:semiHidden="0" w:uiPriority="60" w:unhideWhenUsed="0"/>
+    <w:lsdException w:name="Light List" w:semiHidden="0" w:uiPriority="61" w:unhideWhenUsed="0"/>
+    <w:lsdException w:name="Light Grid" w:semiHidden="0" w:uiPriority="62" w:unhideWhenUsed="0"/>
+    <w:lsdException w:name="Medium Shading 1" w:semiHidden="0" w:uiPriority="63" w:unhideWhenUsed="0"/>
+    <w:lsdException w:name="Medium Shading 2" w:semiHidden="0" w:uiPriority="64" w:unhideWhenUsed="0"/>
+    <w:lsdException w:name="Medium List 1" w:semiHidden="0" w:uiPriority="65" w:unhideWhenUsed="0"/>
+    <w:lsdException w:name="Medium List 2" w:semiHidden="0" w:uiPriority="66" w:unhideWhenUsed="0"/>
+    <w:lsdException w:name="Medium Grid 1" w:semiHidden="0" w:uiPriority="67" w:unhideWhenUsed="0"/>
+    <w:lsdException w:name="Medium Grid 2" w:semiHidden="0" w:uiPriority="68" w:unhideWhenUsed="0"/>
+    <w:lsdException w:name="Medium Grid 3" w:semiHidden="0" w:uiPriority="69" w:unhideWhenUsed="0"/>
+    <w:lsdException w:name="Dark List" w:semiHidden="0" w:uiPriority="70" w:unhideWhenUsed="0"/>
+    <w:lsdException w:name="Colorful Shading" w:semiHidden="0" w:uiPriority="71" w:unhideWhenUsed="0"/>
+    <w:lsdException w:name="Colorful List" w:semiHidden="0" w:uiPriority="72" w:unhideWhenUsed="0"/>
+    <w:lsdException w:name="Colorful Grid" w:semiHidden="0" w:uiPriority="73" w:unhideWhenUsed="0"/>
+    <w:lsdException w:name="Light Shading Accent 1" w:semiHidden="0" w:uiPriority="60" w:unhideWhenUsed="0"/>
+    <w:lsdException w:name="Light List Accent 1" w:semiHidden="0" w:uiPriority="61" w:unhideWhenUsed="0"/>
+    <w:lsdException w:name="Light Grid Accent 1" w:semiHidden="0" w:uiPriority="62" w:unhideWhenUsed="0"/>
+    <w:lsdException w:name="Medium Shading 1 Accent 1" w:semiHidden="0" w:uiPriority="63" w:unhideWhenUsed="0"/>
+    <w:lsdException w:name="Medium Shading 2 Accent 1" w:semiHidden="0" w:uiPriority="64" w:unhideWhenUsed="0"/>
+    <w:lsdException w:name="Medium List 1 Accent 1" w:semiHidden="0" w:uiPriority="65" w:unhideWhenUsed="0"/>
+    <w:lsdException w:name="Revision" w:unhideWhenUsed="0"/>
+    <w:lsdException w:name="List Paragraph" w:semiHidden="0" w:uiPriority="34" w:unhideWhenUsed="0" w:qFormat="1"/>
+    <w:lsdException w:name="Quote" w:semiHidden="0" w:uiPriority="29" w:unhideWhenUsed="0" w:qFormat="1"/>
+    <w:lsdException w:name="Intense Quote" w:semiHidden="0" w:uiPriority="30" w:unhideWhenUsed="0" w:qFormat="1"/>
+    <w:lsdException w:name="Medium List 2 Accent 1" w:semiHidden="0" w:uiPriority="66" w:unhideWhenUsed="0"/>
+    <w:lsdException w:name="Medium Grid 1 Accent 1" w:semiHidden="0" w:uiPriority="67" w:unhideWhenUsed="0"/>
+    <w:lsdException w:name="Medium Grid 2 Accent 1" w:semiHidden="0" w:uiPriority="68" w:unhideWhenUsed="0"/>
+    <w:lsdException w:name="Medium Grid 3 Accent 1" w:semiHidden="0" w:uiPriority="69" w:unhideWhenUsed="0"/>
+    <w:lsdException w:name="Dark List Accent 1" w:semiHidden="0" w:uiPriority="70" w:unhideWhenUsed="0"/>
+    <w:lsdException w:name="Colorful Shading Accent 1" w:semiHidden="0" w:uiPriority="71" w:unhideWhenUsed="0"/>
+    <w:lsdException w:name="Colorful List Accent 1" w:semiHidden="0" w:uiPriority="72" w:unhideWhenUsed="0"/>
+    <w:lsdException w:name="Colorful Grid Accent 1" w:semiHidden="0" w:uiPriority="73" w:unhideWhenUsed="0"/>
+    <w:lsdException w:name="Light Shading Accent 2" w:semiHidden="0" w:uiPriority="60" w:unhideWhenUsed="0"/>
+    <w:lsdException w:name="Light List Accent 2" w:semiHidden="0" w:uiPriority="61" w:unhideWhenUsed="0"/>
+    <w:lsdException w:name="Light Grid Accent 2" w:semiHidden="0" w:uiPriority="62" w:unhideWhenUsed="0"/>
+    <w:lsdException w:name="Medium Shading 1 Accent 2" w:semiHidden="0" w:uiPriority="63" w:unhideWhenUsed="0"/>
+    <w:lsdException w:name="Medium Shading 2 Accent 2" w:semiHidden="0" w:uiPriority="64" w:unhideWhenUsed="0"/>
+    <w:lsdException w:name="Medium List 1 Accent 2" w:semiHidden="0" w:uiPriority="65" w:unhideWhenUsed="0"/>
+    <w:lsdException w:name="Medium List 2 Accent 2" w:semiHidden="0" w:uiPriority="66" w:unhideWhenUsed="0"/>
+    <w:lsdException w:name="Medium Grid 1 Accent 2" w:semiHidden="0" w:uiPriority="67" w:unhideWhenUsed="0"/>
+    <w:lsdException w:name="Medium Grid 2 Accent 2" w:semiHidden="0" w:uiPriority="68" w:unhideWhenUsed="0"/>
+    <w:lsdException w:name="Medium Grid 3 Accent 2" w:semiHidden="0" w:uiPriority="69" w:unhideWhenUsed="0"/>
+    <w:lsdException w:name="Dark List Accent 2" w:semiHidden="0" w:uiPriority="70" w:unhideWhenUsed="0"/>
+    <w:lsdException w:name="Colorful Shading Accent 2" w:semiHidden="0" w:uiPriority="71" w:unhideWhenUsed="0"/>
+    <w:lsdException w:name="Colorful List Accent 2" w:semiHidden="0" w:uiPriority="72" w:unhideWhenUsed="0"/>
+    <w:lsdException w:name="Colorful Grid Accent 2" w:semiHidden="0" w:uiPriority="73" w:unhideWhenUsed="0"/>
+    <w:lsdException w:name="Light Shading Accent 3" w:semiHidden="0" w:uiPriority="60" w:unhideWhenUsed="0"/>
+    <w:lsdException w:name="Light List Accent 3" w:semiHidden="0" w:uiPriority="61" w:unhideWhenUsed="0"/>
+    <w:lsdException w:name="Light Grid Accent 3" w:semiHidden="0" w:uiPriority="62" w:unhideWhenUsed="0"/>
+    <w:lsdException w:name="Medium Shading 1 Accent 3" w:semiHidden="0" w:uiPriority="63" w:unhideWhenUsed="0"/>
+    <w:lsdException w:name="Medium Shading 2 Accent 3" w:semiHidden="0" w:uiPriority="64" w:unhideWhenUsed="0"/>
+    <w:lsdException w:name="Medium List 1 Accent 3" w:semiHidden="0" w:uiPriority="65" w:unhideWhenUsed="0"/>
+    <w:lsdException w:name="Medium List 2 Accent 3" w:semiHidden="0" w:uiPriority="66" w:unhideWhenUsed="0"/>
+    <w:lsdException w:name="Medium Grid 1 Accent 3" w:semiHidden="0" w:uiPriority="67" w:unhideWhenUsed="0"/>
+    <w:lsdException w:name="Medium Grid 2 Accent 3" w:semiHidden="0" w:uiPriority="68" w:unhideWhenUsed="0"/>
+    <w:lsdException w:name="Medium Grid 3 Accent 3" w:semiHidden="0" w:uiPriority="69" w:unhideWhenUsed="0"/>
+    <w:lsdException w:name="Dark List Accent 3" w:semiHidden="0" w:uiPriority="70" w:unhideWhenUsed="0"/>
+    <w:lsdException w:name="Colorful Shading Accent 3" w:semiHidden="0" w:uiPriority="71" w:unhideWhenUsed="0"/>
+    <w:lsdException w:name="Colorful List Accent 3" w:semiHidden="0" w:uiPriority="72" w:unhideWhenUsed="0"/>
+    <w:lsdException w:name="Colorful Grid Accent 3" w:semiHidden="0" w:uiPriority="73" w:unhideWhenUsed="0"/>
+    <w:lsdException w:name="Light Shading Accent 4" w:semiHidden="0" w:uiPriority="60" w:unhideWhenUsed="0"/>
+    <w:lsdException w:name="Light List Accent 4" w:semiHidden="0" w:uiPriority="61" w:unhideWhenUsed="0"/>
+    <w:lsdException w:name="Light Grid Accent 4" w:semiHidden="0" w:uiPriority="62" w:unhideWhenUsed="0"/>
+    <w:lsdException w:name="Medium Shading 1 Accent 4" w:semiHidden="0" w:uiPriority="63" w:unhideWhenUsed="0"/>
+    <w:lsdException w:name="Medium Shading 2 Accent 4" w:semiHidden="0" w:uiPriority="64" w:unhideWhenUsed="0"/>
+    <w:lsdException w:name="Medium List 1 Accent 4" w:semiHidden="0" w:uiPriority="65" w:unhideWhenUsed="0"/>
+    <w:lsdException w:name="Medium List 2 Accent 4" w:semiHidden="0" w:uiPriority="66" w:unhideWhenUsed="0"/>
+    <w:lsdException w:name="Medium Grid 1 Accent 4" w:semiHidden="0" w:uiPriority="67" w:unhideWhenUsed="0"/>
+    <w:lsdException w:name="Medium Grid 2 Accent 4" w:semiHidden="0" w:uiPriority="68" w:unhideWhenUsed="0"/>
+    <w:lsdException w:name="Medium Grid 3 Accent 4" w:semiHidden="0" w:uiPriority="69" w:unhideWhenUsed="0"/>
+    <w:lsdException w:name="Dark List Accent 4" w:semiHidden="0" w:uiPriority="70" w:unhideWhenUsed="0"/>
+    <w:lsdException w:name="Colorful Shading Accent 4" w:semiHidden="0" w:uiPriority="71" w:unhideWhenUsed="0"/>
+    <w:lsdException w:name="Colorful List Accent 4" w:semiHidden="0" w:uiPriority="72" w:unhideWhenUsed="0"/>
+    <w:lsdException w:name="Colorful Grid Accent 4" w:semiHidden="0" w:uiPriority="73" w:unhideWhenUsed="0"/>
+    <w:lsdException w:name="Light Shading Accent 5" w:semiHidden="0" w:uiPriority="60" w:unhideWhenUsed="0"/>
+    <w:lsdException w:name="Light List Accent 5" w:semiHidden="0" w:uiPriority="61" w:unhideWhenUsed="0"/>
+    <w:lsdException w:name="Light Grid Accent 5" w:semiHidden="0" w:uiPriority="62" w:unhideWhenUsed="0"/>
+    <w:lsdException w:name="Medium Shading 1 Accent 5" w:semiHidden="0" w:uiPriority="63" w:unhideWhenUsed="0"/>
+    <w:lsdException w:name="Medium Shading 2 Accent 5" w:semiHidden="0" w:uiPriority="64" w:unhideWhenUsed="0"/>
+    <w:lsdException w:name="Medium List 1 Accent 5" w:semiHidden="0" w:uiPriority="65" w:unhideWhenUsed="0"/>
+    <w:lsdException w:name="Medium List 2 Accent 5" w:semiHidden="0" w:uiPriority="66" w:unhideWhenUsed="0"/>
+    <w:lsdException w:name="Medium Grid 1 Accent 5" w:semiHidden="0" w:uiPriority="67" w:unhideWhenUsed="0"/>
+    <w:lsdException w:name="Medium Grid 2 Accent 5" w:semiHidden="0" w:uiPriority="68" w:unhideWhenUsed="0"/>
+    <w:lsdException w:name="Medium Grid 3 Accent 5" w:semiHidden="0" w:uiPriority="69" w:unhideWhenUsed="0"/>
+    <w:lsdException w:name="Dark List Accent 5" w:semiHidden="0" w:uiPriority="70" w:unhideWhenUsed="0"/>
+    <w:lsdException w:name="Colorful Shading Accent 5" w:semiHidden="0" w:uiPriority="71" w:unhideWhenUsed="0"/>
+    <w:lsdException w:name="Colorful List Accent 5" w:semiHidden="0" w:uiPriority="72" w:unhideWhenUsed="0"/>
+    <w:lsdException w:name="Colorful Grid Accent 5" w:semiHidden="0" w:uiPriority="73" w:unhideWhenUsed="0"/>
+    <w:lsdException w:name="Light Shading Accent 6" w:semiHidden="0" w:uiPriority="60" w:unhideWhenUsed="0"/>
+    <w:lsdException w:name="Light List Accent 6" w:semiHidden="0" w:uiPriority="61" w:unhideWhenUsed="0"/>
+    <w:lsdException w:name="Light Grid Accent 6" w:semiHidden="0" w:uiPriority="62" w:unhideWhenUsed="0"/>
+    <w:lsdException w:name="Medium Shading 1 Accent 6" w:semiHidden="0" w:uiPriority="63" w:unhideWhenUsed="0"/>
+    <w:lsdException w:name="Medium Shading 2 Accent 6" w:semiHidden="0" w:uiPriority="64" w:unhideWhenUsed="0"/>
+    <w:lsdException w:name="Medium List 1 Accent 6" w:semiHidden="0" w:uiPriority="65" w:unhideWhenUsed="0"/>
+    <w:lsdException w:name="Medium List 2 Accent 6" w:semiHidden="0" w:uiPriority="66" w:unhideWhenUsed="0"/>
+    <w:lsdException w:name="Medium Grid 1 Accent 6" w:semiHidden="0" w:uiPriority="67" w:unhideWhenUsed="0"/>
+    <w:lsdException w:name="Medium Grid 2 Accent 6" w:semiHidden="0" w:uiPriority="68" w:unhideWhenUsed="0"/>
+    <w:lsdException w:name="Medium Grid 3 Accent 6" w:semiHidden="0" w:uiPriority="69" w:unhideWhenUsed="0"/>
+    <w:lsdException w:name="Dark List Accent 6" w:semiHidden="0" w:uiPriority="70" w:unhideWhenUsed="0"/>
+    <w:lsdException w:name="Colorful Shading Accent 6" w:semiHidden="0" w:uiPriority="71" w:unhideWhenUsed="0"/>
+    <w:lsdException w:name="Colorful List Accent 6" w:semiHidden="0" w:uiPriority="72" w:unhideWhenUsed="0"/>
+    <w:lsdException w:name="Colorful Grid Accent 6" w:semiHidden="0" w:uiPriority="73" w:unhideWhenUsed="0"/>
+    <w:lsdException w:name="Subtle Emphasis" w:semiHidden="0" w:uiPriority="19" w:unhideWhenUsed="0" w:qFormat="1"/>
+    <w:lsdException w:name="Intense Emphasis" w:semiHidden="0" w:uiPriority="21" w:unhideWhenUsed="0" w:qFormat="1"/>
+    <w:lsdException w:name="Subtle Reference" w:semiHidden="0" w:uiPriority="31" w:unhideWhenUsed="0" w:qFormat="1"/>
+    <w:lsdException w:name="Intense Reference" w:semiHidden="0" w:uiPriority="32" w:unhideWhenUsed="0" w:qFormat="1"/>
+    <w:lsdException w:name="Book Title" w:semiHidden="0" w:uiPriority="33" w:unhideWhenUsed="0" w:qFormat="1"/>
+    <w:lsdException w:name="Bibliography" w:uiPriority="37"/>
+    <w:lsdException w:name="TOC Heading" w:uiPriority="39" w:qFormat="1"/>
+  </w:latentStyles>
+  <w:style w:type="paragraph" w:default="1" w:styleId="Normal">
+    <w:name w:val="Normal"/>
+    <w:qFormat/>
+    <w:pPr>
+      <w:spacing w:line="1" w:lineRule="atLeast"/>
+      <w:ind w:leftChars="-1" w:left="-1" w:hangingChars="1"/>
+      <w:textDirection w:val="btLr"/>
+      <w:textAlignment w:val="top"/>
+      <w:outlineLvl w:val="0"/>
+    </w:pPr>
+    <w:rPr>
+      <w:position w:val="-1"/>
+      <w:lang w:eastAsia="ar-SA"/>
+    </w:rPr>
+  </w:style>
+  <w:style w:type="paragraph" w:styleId="Heading1">
+    <w:name w:val="heading 1"/>
+    <w:basedOn w:val="Normal"/>
+    <w:next w:val="Normal"/>
+    <w:uiPriority w:val="9"/>
+    <w:qFormat/>
+    <w:pPr>
+      <w:keepNext/>
+      <w:keepLines/>
+      <w:spacing w:before="480" w:after="120"/>
+    </w:pPr>
+    <w:rPr>
+      <w:b/>
+      <w:sz w:val="48"/>
+      <w:szCs w:val="48"/>
+    </w:rPr>
+  </w:style>
+  <w:style w:type="paragraph" w:styleId="Heading2">
+    <w:name w:val="heading 2"/>
+    <w:basedOn w:val="Normal"/>
+    <w:next w:val="Normal"/>
+    <w:uiPriority w:val="9"/>
+    <w:semiHidden/>
+    <w:unhideWhenUsed/>
+    <w:qFormat/>
+    <w:pPr>
+      <w:keepNext/>
+      <w:keepLines/>
+      <w:spacing w:before="360" w:after="80"/>
+      <w:outlineLvl w:val="1"/>
+    </w:pPr>
+    <w:rPr>
+      <w:b/>
+      <w:sz w:val="36"/>
+      <w:szCs w:val="36"/>
+    </w:rPr>
+  </w:style>
+  <w:style w:type="paragraph" w:styleId="Heading3">
+    <w:name w:val="heading 3"/>
+    <w:basedOn w:val="Normal"/>
+    <w:next w:val="Normal"/>
+    <w:uiPriority w:val="9"/>
+    <w:semiHidden/>
+    <w:unhideWhenUsed/>
+    <w:qFormat/>
+    <w:pPr>
+      <w:keepNext/>
+      <w:keepLines/>
+      <w:spacing w:before="280" w:after="80"/>
+      <w:outlineLvl w:val="2"/>
+    </w:pPr>
+    <w:rPr>
+      <w:b/>
+      <w:sz w:val="28"/>
+      <w:szCs w:val="28"/>
+    </w:rPr>
+  </w:style>
+  <w:style w:type="paragraph" w:styleId="Heading4">
+    <w:name w:val="heading 4"/>
+    <w:basedOn w:val="Normal"/>
+    <w:next w:val="Normal"/>
+    <w:uiPriority w:val="9"/>
+    <w:semiHidden/>
+    <w:unhideWhenUsed/>
+    <w:qFormat/>
+    <w:pPr>
+      <w:keepNext/>
+      <w:keepLines/>
+      <w:spacing w:before="240" w:after="40"/>
+      <w:outlineLvl w:val="3"/>
+    </w:pPr>
+    <w:rPr>
+      <w:b/>
+    </w:rPr>
+  </w:style>
+  <w:style w:type="paragraph" w:styleId="Heading5">
+    <w:name w:val="heading 5"/>
+    <w:basedOn w:val="Normal"/>
+    <w:next w:val="Normal"/>
+    <w:uiPriority w:val="9"/>
+    <w:semiHidden/>
+    <w:unhideWhenUsed/>
+    <w:qFormat/>
+    <w:pPr>
+      <w:keepNext/>
+      <w:keepLines/>
+      <w:spacing w:before="220" w:after="40"/>
+      <w:outlineLvl w:val="4"/>
+    </w:pPr>
+    <w:rPr>
+      <w:b/>
+      <w:sz w:val="22"/>
+      <w:szCs w:val="22"/>
+    </w:rPr>
+  </w:style>
+  <w:style w:type="paragraph" w:styleId="Heading6">
+    <w:name w:val="heading 6"/>
+    <w:basedOn w:val="Normal"/>
+    <w:next w:val="Normal"/>
+    <w:uiPriority w:val="9"/>
+    <w:semiHidden/>
+    <w:unhideWhenUsed/>
+    <w:qFormat/>
+    <w:pPr>
+      <w:keepNext/>
+      <w:keepLines/>
+      <w:spacing w:before="200" w:after="40"/>
+      <w:outlineLvl w:val="5"/>
+    </w:pPr>
+    <w:rPr>
+      <w:b/>
+      <w:sz w:val="20"/>
+      <w:szCs w:val="20"/>
+    </w:rPr>
+  </w:style>
+  <w:style w:type="character" w:default="1" w:styleId="DefaultParagraphFont">
+    <w:name w:val="Default Paragraph Font"/>
+    <w:uiPriority w:val="1"/>
+    <w:semiHidden/>
+    <w:unhideWhenUsed/>
+  </w:style>
+  <w:style w:type="table" w:default="1" w:styleId="TableNormal">
+    <w:name w:val="Normal Table"/>
+    <w:uiPriority w:val="99"/>
+    <w:semiHidden/>
+    <w:unhideWhenUsed/>
+    <w:tblPr>
+      <w:tblInd w:w="0" w:type="dxa"/>
+      <w:tblCellMar>
+        <w:top w:w="0" w:type="dxa"/>
+        <w:left w:w="108" w:type="dxa"/>
+        <w:bottom w:w="0" w:type="dxa"/>
+        <w:right w:w="108" w:type="dxa"/>
+      </w:tblCellMar>
+    </w:tblPr>
+  </w:style>
+  <w:style w:type="numbering" w:default="1" w:styleId="NoList">
+    <w:name w:val="No List"/>
+    <w:uiPriority w:val="99"/>
+    <w:semiHidden/>
+    <w:unhideWhenUsed/>
+  </w:style>
+  <w:style w:type="paragraph" w:styleId="Title">
+    <w:name w:val="Title"/>
+    <w:basedOn w:val="Normal"/>
+    <w:next w:val="Normal"/>
+    <w:uiPriority w:val="10"/>
+    <w:qFormat/>
+    <w:pPr>
+      <w:keepNext/>
+      <w:keepLines/>
+      <w:spacing w:before="480" w:after="120"/>
+    </w:pPr>
+    <w:rPr>
+      <w:b/>
+      <w:sz w:val="72"/>
+      <w:szCs w:val="72"/>
+    </w:rPr>
+  </w:style>
+  <w:style w:type="character" w:customStyle="1" w:styleId="Absatz-Standardschriftart">
+    <w:name w:val="Absatz-Standardschriftart"/>
+    <w:rPr>
+      <w:w w:val="100"/>
+      <w:position w:val="-1"/>
+      <w:effect w:val="none"/>
+      <w:vertAlign w:val="baseline"/>
+      <w:cs w:val="0"/>
+      <w:em w:val="none"/>
+    </w:rPr>
+  </w:style>
+  <w:style w:type="character" w:customStyle="1" w:styleId="WW-Absatz-Standardschriftart">
+    <w:name w:val="WW-Absatz-Standardschriftart"/>
+    <w:rPr>
+      <w:w w:val="100"/>
+      <w:position w:val="-1"/>
+      <w:effect w:val="none"/>
+      <w:vertAlign w:val="baseline"/>
+      <w:cs w:val="0"/>
+      <w:em w:val="none"/>
+    </w:rPr>
+  </w:style>
+  <w:style w:type="character" w:customStyle="1" w:styleId="WW-Absatz-Standardschriftart1">
+    <w:name w:val="WW-Absatz-Standardschriftart1"/>
+    <w:rPr>
+      <w:w w:val="100"/>
+      <w:position w:val="-1"/>
+      <w:effect w:val="none"/>
+      <w:vertAlign w:val="baseline"/>
+      <w:cs w:val="0"/>
+      <w:em w:val="none"/>
+    </w:rPr>
+  </w:style>
+  <w:style w:type="character" w:customStyle="1" w:styleId="WW-Absatz-Standardschriftart11">
+    <w:name w:val="WW-Absatz-Standardschriftart11"/>
+    <w:rPr>
+      <w:w w:val="100"/>
+      <w:position w:val="-1"/>
+      <w:effect w:val="none"/>
+      <w:vertAlign w:val="baseline"/>
+      <w:cs w:val="0"/>
+      <w:em w:val="none"/>
+    </w:rPr>
+  </w:style>
+  <w:style w:type="character" w:customStyle="1" w:styleId="WW-Absatz-Standardschriftart111">
+    <w:name w:val="WW-Absatz-Standardschriftart111"/>
+    <w:rPr>
+      <w:w w:val="100"/>
+      <w:position w:val="-1"/>
+      <w:effect w:val="none"/>
+      <w:vertAlign w:val="baseline"/>
+      <w:cs w:val="0"/>
+      <w:em w:val="none"/>
+    </w:rPr>
+  </w:style>
+  <w:style w:type="character" w:customStyle="1" w:styleId="WW-Absatz-Standardschriftart1111">
+    <w:name w:val="WW-Absatz-Standardschriftart1111"/>
+    <w:rPr>
+      <w:w w:val="100"/>
+      <w:position w:val="-1"/>
+      <w:effect w:val="none"/>
+      <w:vertAlign w:val="baseline"/>
+      <w:cs w:val="0"/>
+      <w:em w:val="none"/>
+    </w:rPr>
+  </w:style>
+  <w:style w:type="character" w:customStyle="1" w:styleId="WW-Absatz-Standardschriftart11111">
+    <w:name w:val="WW-Absatz-Standardschriftart11111"/>
+    <w:rPr>
+      <w:w w:val="100"/>
+      <w:position w:val="-1"/>
+      <w:effect w:val="none"/>
+      <w:vertAlign w:val="baseline"/>
+      <w:cs w:val="0"/>
+      <w:em w:val="none"/>
+    </w:rPr>
+  </w:style>
+  <w:style w:type="character" w:customStyle="1" w:styleId="WW-Absatz-Standardschriftart111111">
+    <w:name w:val="WW-Absatz-Standardschriftart111111"/>
+    <w:rPr>
+      <w:w w:val="100"/>
+      <w:position w:val="-1"/>
+      <w:effect w:val="none"/>
+      <w:vertAlign w:val="baseline"/>
+      <w:cs w:val="0"/>
+      <w:em w:val="none"/>
+    </w:rPr>
+  </w:style>
+  <w:style w:type="character" w:customStyle="1" w:styleId="WW-Absatz-Standardschriftart1111111">
+    <w:name w:val="WW-Absatz-Standardschriftart1111111"/>
+    <w:rPr>
+      <w:w w:val="100"/>
+      <w:position w:val="-1"/>
+      <w:effect w:val="none"/>
+      <w:vertAlign w:val="baseline"/>
+      <w:cs w:val="0"/>
+      <w:em w:val="none"/>
+    </w:rPr>
+  </w:style>
+  <w:style w:type="character" w:customStyle="1" w:styleId="WW-Absatz-Standardschriftart11111111">
+    <w:name w:val="WW-Absatz-Standardschriftart11111111"/>
+    <w:rPr>
+      <w:w w:val="100"/>
+      <w:position w:val="-1"/>
+      <w:effect w:val="none"/>
+      <w:vertAlign w:val="baseline"/>
+      <w:cs w:val="0"/>
+      <w:em w:val="none"/>
+    </w:rPr>
+  </w:style>
+  <w:style w:type="character" w:customStyle="1" w:styleId="WW-Absatz-Standardschriftart111111111">
+    <w:name w:val="WW-Absatz-Standardschriftart111111111"/>
+    <w:rPr>
+      <w:w w:val="100"/>
+      <w:position w:val="-1"/>
+      <w:effect w:val="none"/>
+      <w:vertAlign w:val="baseline"/>
+      <w:cs w:val="0"/>
+      <w:em w:val="none"/>
+    </w:rPr>
+  </w:style>
+  <w:style w:type="character" w:customStyle="1" w:styleId="WW-Absatz-Standardschriftart1111111111">
+    <w:name w:val="WW-Absatz-Standardschriftart1111111111"/>
+    <w:rPr>
+      <w:w w:val="100"/>
+      <w:position w:val="-1"/>
+      <w:effect w:val="none"/>
+      <w:vertAlign w:val="baseline"/>
+      <w:cs w:val="0"/>
+      <w:em w:val="none"/>
+    </w:rPr>
+  </w:style>
+  <w:style w:type="character" w:customStyle="1" w:styleId="WW-Absatz-Standardschriftart11111111111">
+    <w:name w:val="WW-Absatz-Standardschriftart11111111111"/>
+    <w:rPr>
+      <w:w w:val="100"/>
+      <w:position w:val="-1"/>
+      <w:effect w:val="none"/>
+      <w:vertAlign w:val="baseline"/>
+      <w:cs w:val="0"/>
+      <w:em w:val="none"/>
+    </w:rPr>
+  </w:style>
+  <w:style w:type="character" w:customStyle="1" w:styleId="WW-Absatz-Standardschriftart111111111111">
+    <w:name w:val="WW-Absatz-Standardschriftart111111111111"/>
+    <w:rPr>
+      <w:w w:val="100"/>
+      <w:position w:val="-1"/>
+      <w:effect w:val="none"/>
+      <w:vertAlign w:val="baseline"/>
+      <w:cs w:val="0"/>
+      <w:em w:val="none"/>
+    </w:rPr>
+  </w:style>
+  <w:style w:type="paragraph" w:customStyle="1" w:styleId="Heading">
+    <w:name w:val="Heading"/>
+    <w:basedOn w:val="Normal"/>
+    <w:next w:val="BodyText"/>
+    <w:pPr>
+      <w:keepNext/>
+      <w:spacing w:before="240" w:after="120"/>
+    </w:pPr>
+    <w:rPr>
+      <w:rFonts w:ascii="Arial" w:eastAsia="MS Mincho" w:hAnsi="Arial" w:cs="Tahoma"/>
+      <w:sz w:val="28"/>
+      <w:szCs w:val="28"/>
+    </w:rPr>
+  </w:style>
+  <w:style w:type="paragraph" w:styleId="BodyText">
+    <w:name w:val="Body Text"/>
+    <w:basedOn w:val="Normal"/>
+    <w:pPr>
+      <w:spacing w:after="120"/>
+    </w:pPr>
+  </w:style>
+  <w:style w:type="paragraph" w:styleId="List">
+    <w:name w:val="List"/>
+    <w:basedOn w:val="BodyText"/>
+  </w:style>
+  <w:style w:type="paragraph" w:styleId="Caption">
+    <w:name w:val="caption"/>
+    <w:basedOn w:val="Normal"/>
+    <w:pPr>
+      <w:suppressLineNumbers/>
+      <w:spacing w:before="120" w:after="120"/>
+    </w:pPr>
+    <w:rPr>
+      <w:i/>
+      <w:iCs/>
+    </w:rPr>
+  </w:style>
+  <w:style w:type="paragraph" w:customStyle="1" w:styleId="Index">
+    <w:name w:val="Index"/>
+    <w:basedOn w:val="Normal"/>
+    <w:pPr>
+      <w:suppressLineNumbers/>
+    </w:pPr>
+  </w:style>
+  <w:style w:type="paragraph" w:styleId="Header">
+    <w:name w:val="header"/>
+    <w:basedOn w:val="Normal"/>
+  </w:style>
+  <w:style w:type="paragraph" w:styleId="Footer">
+    <w:name w:val="footer"/>
+    <w:basedOn w:val="Normal"/>
+  </w:style>
+  <w:style w:type="paragraph" w:styleId="BalloonText">
+    <w:name w:val="Balloon Text"/>
+    <w:basedOn w:val="Normal"/>
+    <w:rPr>
+      <w:rFonts w:ascii="Tahoma" w:hAnsi="Tahoma"/>
+      <w:sz w:val="16"/>
+      <w:szCs w:val="16"/>
+    </w:rPr>
+  </w:style>
+  <w:style w:type="table" w:styleId="TableGrid">
+    <w:name w:val="Table Grid"/>
+    <w:basedOn w:val="TableNormal"/>
+    <w:pPr>
+      <w:suppressAutoHyphens/>
+      <w:spacing w:line="1" w:lineRule="atLeast"/>
+      <w:ind w:leftChars="-1" w:left="-1" w:hangingChars="1"/>
+      <w:textDirection w:val="btLr"/>
+      <w:textAlignment w:val="top"/>
+      <w:outlineLvl w:val="0"/>
+    </w:pPr>
+    <w:rPr>
+      <w:position w:val="-1"/>
+    </w:rPr>
+    <w:tblPr>
+      <w:tblBorders>
+        <w:top w:val="single" w:sz="4" w:space="0" w:color="auto"/>
+        <w:left w:val="single" w:sz="4" w:space="0" w:color="auto"/>
+        <w:bottom w:val="single" w:sz="4" w:space="0" w:color="auto"/>
+        <w:right w:val="single" w:sz="4" w:space="0" w:color="auto"/>
+        <w:insideH w:val="single" w:sz="4" w:space="0" w:color="auto"/>
+        <w:insideV w:val="single" w:sz="4" w:space="0" w:color="auto"/>
+      </w:tblBorders>
+    </w:tblPr>
+  </w:style>
+  <w:style w:type="paragraph" w:styleId="Subtitle">
+    <w:name w:val="Subtitle"/>
+    <w:basedOn w:val="Normal"/>
+    <w:next w:val="Normal"/>
+    <w:uiPriority w:val="11"/>
+    <w:qFormat/>
+    <w:pPr>
+      <w:keepNext/>
+      <w:keepLines/>
+      <w:spacing w:before="360" w:after="80"/>
+    </w:pPr>
+    <w:rPr>
+      <w:rFonts w:ascii="Georgia" w:eastAsia="Georgia" w:hAnsi="Georgia" w:cs="Georgia"/>
+      <w:i/>
+      <w:color w:val="666666"/>
+      <w:sz w:val="48"/>
+      <w:szCs w:val="48"/>
+    </w:rPr>
+  </w:style>
+  <w:style w:type="table" w:customStyle="1" w:styleId="a">
+    <w:basedOn w:val="TableNormal"/>
+    <w:tblPr>
+      <w:tblStyleRowBandSize w:val="1"/>
+      <w:tblStyleColBandSize w:val="1"/>
+    </w:tblPr>
+  </w:style>
+  <w:style w:type="table" w:customStyle="1" w:styleId="a0">
+    <w:basedOn w:val="TableNormal"/>
+    <w:tblPr>
+      <w:tblStyleRowBandSize w:val="1"/>
+      <w:tblStyleColBandSize w:val="1"/>
+    </w:tblPr>
+  </w:style>
+  <w:style w:type="table" w:customStyle="1" w:styleId="a1">
+    <w:basedOn w:val="TableNormal"/>
+    <w:tblPr>
+      <w:tblStyleRowBandSize w:val="1"/>
+      <w:tblStyleColBandSize w:val="1"/>
+    </w:tblPr>
+  </w:style>
+  <w:style w:type="table" w:customStyle="1" w:styleId="a2">
+    <w:basedOn w:val="TableNormal"/>
+    <w:tblPr>
+      <w:tblStyleRowBandSize w:val="1"/>
+      <w:tblStyleColBandSize w:val="1"/>
+    </w:tblPr>
+  </w:style>
+  <w:style w:type="table" w:customStyle="1" w:styleId="a3">
+    <w:basedOn w:val="TableNormal"/>
+    <w:tblPr>
+      <w:tblStyleRowBandSize w:val="1"/>
+      <w:tblStyleColBandSize w:val="1"/>
+    </w:tblPr>
+  </w:style>
+</w:styles>
+</file>
+
+<file path=word/stylesWithEffects.xml><?xml version="1.0" encoding="utf-8"?>
+<w:styles xmlns:wpc="http://schemas.microsoft.com/office/word/2010/wordprocessingCanvas" xmlns:mc="http://schemas.openxmlformats.org/markup-compatibility/2006" xmlns:o="urn:schemas-microsoft-com:office:office" xmlns:r="http://schemas.openxmlformats.org/officeDocument/2006/relationships" xmlns:m="http://schemas.openxmlformats.org/officeDocument/2006/math" xmlns:v="urn:schemas-microsoft-com:vml" xmlns:wp14="http://schemas.microsoft.com/office/word/2010/wordprocessingDrawing" xmlns:wp="http://schemas.openxmlformats.org/drawingml/2006/wordprocessingDrawing" xmlns:w10="urn:schemas-microsoft-com:office:word" xmlns:w="http://schemas.openxmlformats.org/wordprocessingml/2006/main" xmlns:w14="http://schemas.microsoft.com/office/word/2010/wordml" xmlns:wpg="http://schemas.microsoft.com/office/word/2010/wordprocessingGroup" xmlns:wpi="http://schemas.microsoft.com/office/word/2010/wordprocessingInk" xmlns:wne="http://schemas.microsoft.com/office/word/2006/wordml" xmlns:wps="http://schemas.microsoft.com/office/word/2010/wordprocessingShape" mc:Ignorable="w14 wp14">
+  <w:docDefaults>
+    <w:rPrDefault>
+      <w:rPr>
+        <w:rFonts w:ascii="Times New Roman" w:eastAsia="Times New Roman" w:hAnsi="Times New Roman" w:cs="Times New Roman"/>
+        <w:sz w:val="24"/>
+        <w:szCs w:val="24"/>
+        <w:lang w:val="en-US" w:eastAsia="en-ID" w:bidi="ar-SA"/>
+      </w:rPr>
+    </w:rPrDefault>
+    <w:pPrDefault>
+      <w:pPr>
+        <w:ind w:hanging="1"/>
+      </w:pPr>
+    </w:pPrDefault>
+  </w:docDefaults>
+  <w:latentStyles w:defLockedState="0" w:defUIPriority="99" w:defSemiHidden="1" w:defUnhideWhenUsed="1" w:defQFormat="0" w:count="267">
+    <w:lsdException w:name="Normal" w:semiHidden="0" w:uiPriority="0" w:unhideWhenUsed="0" w:qFormat="1"/>
+    <w:lsdException w:name="heading 1" w:semiHidden="0" w:uiPriority="9" w:unhideWhenUsed="0" w:qFormat="1"/>
+    <w:lsdException w:name="heading 2" w:uiPriority="9" w:qFormat="1"/>
+    <w:lsdException w:name="heading 3" w:uiPriority="9" w:qFormat="1"/>
+    <w:lsdException w:name="heading 4" w:uiPriority="9" w:qFormat="1"/>
+    <w:lsdException w:name="heading 5" w:uiPriority="9" w:qFormat="1"/>
+    <w:lsdException w:name="heading 6" w:uiPriority="9" w:qFormat="1"/>
+    <w:lsdException w:name="heading 7" w:uiPriority="9" w:qFormat="1"/>
+    <w:lsdException w:name="heading 8" w:uiPriority="9" w:qFormat="1"/>
+    <w:lsdException w:name="heading 9" w:uiPriority="9" w:qFormat="1"/>
+    <w:lsdException w:name="toc 1" w:uiPriority="39"/>
+    <w:lsdException w:name="toc 2" w:uiPriority="39"/>
+    <w:lsdException w:name="toc 3" w:uiPriority="39"/>
+    <w:lsdException w:name="toc 4" w:uiPriority="39"/>
+    <w:lsdException w:name="toc 5" w:uiPriority="39"/>
+    <w:lsdException w:name="toc 6" w:uiPriority="39"/>
+    <w:lsdException w:name="toc 7" w:uiPriority="39"/>
+    <w:lsdException w:name="toc 8" w:uiPriority="39"/>
+    <w:lsdException w:name="toc 9" w:uiPriority="39"/>
+    <w:lsdException w:name="caption" w:uiPriority="35" w:qFormat="1"/>
+    <w:lsdException w:name="Title" w:semiHidden="0" w:uiPriority="10" w:unhideWhenUsed="0" w:qFormat="1"/>
+    <w:lsdException w:name="Default Paragraph Font" w:uiPriority="1"/>
+    <w:lsdException w:name="Subtitle" w:semiHidden="0" w:uiPriority="11" w:unhideWhenUsed="0" w:qFormat="1"/>
+    <w:lsdException w:name="Strong" w:semiHidden="0" w:uiPriority="22" w:unhideWhenUsed="0" w:qFormat="1"/>
+    <w:lsdException w:name="Emphasis" w:semiHidden="0" w:uiPriority="20" w:unhideWhenUsed="0" w:qFormat="1"/>
+    <w:lsdException w:name="Table Grid" w:semiHidden="0" w:uiPriority="39" w:unhideWhenUsed="0"/>
+    <w:lsdException w:name="Placeholder Text" w:unhideWhenUsed="0"/>
+    <w:lsdException w:name="No Spacing" w:semiHidden="0" w:uiPriority="1" w:unhideWhenUsed="0" w:qFormat="1"/>
+    <w:lsdException w:name="Light Shading" w:semiHidden="0" w:uiPriority="60" w:unhideWhenUsed="0"/>
+    <w:lsdException w:name="Light List" w:semiHidden="0" w:uiPriority="61" w:unhideWhenUsed="0"/>
+    <w:lsdException w:name="Light Grid" w:semiHidden="0" w:uiPriority="62" w:unhideWhenUsed="0"/>
+    <w:lsdException w:name="Medium Shading 1" w:semiHidden="0" w:uiPriority="63" w:unhideWhenUsed="0"/>
+    <w:lsdException w:name="Medium Shading 2" w:semiHidden="0" w:uiPriority="64" w:unhideWhenUsed="0"/>
+    <w:lsdException w:name="Medium List 1" w:semiHidden="0" w:uiPriority="65" w:unhideWhenUsed="0"/>
+    <w:lsdException w:name="Medium List 2" w:semiHidden="0" w:uiPriority="66" w:unhideWhenUsed="0"/>
+    <w:lsdException w:name="Medium Grid 1" w:semiHidden="0" w:uiPriority="67" w:unhideWhenUsed="0"/>
+    <w:lsdException w:name="Medium Grid 2" w:semiHidden="0" w:uiPriority="68" w:unhideWhenUsed="0"/>
+    <w:lsdException w:name="Medium Grid 3" w:semiHidden="0" w:uiPriority="69" w:unhideWhenUsed="0"/>
+    <w:lsdException w:name="Dark List" w:semiHidden="0" w:uiPriority="70" w:unhideWhenUsed="0"/>
+    <w:lsdException w:name="Colorful Shading" w:semiHidden="0" w:uiPriority="71" w:unhideWhenUsed="0"/>
+    <w:lsdException w:name="Colorful List" w:semiHidden="0" w:uiPriority="72" w:unhideWhenUsed="0"/>
+    <w:lsdException w:name="Colorful Grid" w:semiHidden="0" w:uiPriority="73" w:unhideWhenUsed="0"/>
+    <w:lsdException w:name="Light Shading Accent 1" w:semiHidden="0" w:uiPriority="60" w:unhideWhenUsed="0"/>
+    <w:lsdException w:name="Light List Accent 1" w:semiHidden="0" w:uiPriority="61" w:unhideWhenUsed="0"/>
+    <w:lsdException w:name="Light Grid Accent 1" w:semiHidden="0" w:uiPriority="62" w:unhideWhenUsed="0"/>
+    <w:lsdException w:name="Medium Shading 1 Accent 1" w:semiHidden="0" w:uiPriority="63" w:unhideWhenUsed="0"/>
+    <w:lsdException w:name="Medium Shading 2 Accent 1" w:semiHidden="0" w:uiPriority="64" w:unhideWhenUsed="0"/>
+    <w:lsdException w:name="Medium List 1 Accent 1" w:semiHidden="0" w:uiPriority="65" w:unhideWhenUsed="0"/>
+    <w:lsdException w:name="Revision" w:unhideWhenUsed="0"/>
+    <w:lsdException w:name="List Paragraph" w:semiHidden="0" w:uiPriority="34" w:unhideWhenUsed="0" w:qFormat="1"/>
+    <w:lsdException w:name="Quote" w:semiHidden="0" w:uiPriority="29" w:unhideWhenUsed="0" w:qFormat="1"/>
+    <w:lsdException w:name="Intense Quote" w:semiHidden="0" w:uiPriority="30" w:unhideWhenUsed="0" w:qFormat="1"/>
+    <w:lsdException w:name="Medium List 2 Accent 1" w:semiHidden="0" w:uiPriority="66" w:unhideWhenUsed="0"/>
+    <w:lsdException w:name="Medium Grid 1 Accent 1" w:semiHidden="0" w:uiPriority="67" w:unhideWhenUsed="0"/>
+    <w:lsdException w:name="Medium Grid 2 Accent 1" w:semiHidden="0" w:uiPriority="68" w:unhideWhenUsed="0"/>
+    <w:lsdException w:name="Medium Grid 3 Accent 1" w:semiHidden="0" w:uiPriority="69" w:unhideWhenUsed="0"/>
+    <w:lsdException w:name="Dark List Accent 1" w:semiHidden="0" w:uiPriority="70" w:unhideWhenUsed="0"/>
+    <w:lsdException w:name="Colorful Shading Accent 1" w:semiHidden="0" w:uiPriority="71" w:unhideWhenUsed="0"/>
+    <w:lsdException w:name="Colorful List Accent 1" w:semiHidden="0" w:uiPriority="72" w:unhideWhenUsed="0"/>
+    <w:lsdException w:name="Colorful Grid Accent 1" w:semiHidden="0" w:uiPriority="73" w:unhideWhenUsed="0"/>
+    <w:lsdException w:name="Light Shading Accent 2" w:semiHidden="0" w:uiPriority="60" w:unhideWhenUsed="0"/>
+    <w:lsdException w:name="Light List Accent 2" w:semiHidden="0" w:uiPriority="61" w:unhideWhenUsed="0"/>
+    <w:lsdException w:name="Light Grid Accent 2" w:semiHidden="0" w:uiPriority="62" w:unhideWhenUsed="0"/>
+    <w:lsdException w:name="Medium Shading 1 Accent 2" w:semiHidden="0" w:uiPriority="63" w:unhideWhenUsed="0"/>
+    <w:lsdException w:name="Medium Shading 2 Accent 2" w:semiHidden="0" w:uiPriority="64" w:unhideWhenUsed="0"/>
+    <w:lsdException w:name="Medium List 1 Accent 2" w:semiHidden="0" w:uiPriority="65" w:unhideWhenUsed="0"/>
+    <w:lsdException w:name="Medium List 2 Accent 2" w:semiHidden="0" w:uiPriority="66" w:unhideWhenUsed="0"/>
+    <w:lsdException w:name="Medium Grid 1 Accent 2" w:semiHidden="0" w:uiPriority="67" w:unhideWhenUsed="0"/>
+    <w:lsdException w:name="Medium Grid 2 Accent 2" w:semiHidden="0" w:uiPriority="68" w:unhideWhenUsed="0"/>
+    <w:lsdException w:name="Medium Grid 3 Accent 2" w:semiHidden="0" w:uiPriority="69" w:unhideWhenUsed="0"/>
+    <w:lsdException w:name="Dark List Accent 2" w:semiHidden="0" w:uiPriority="70" w:unhideWhenUsed="0"/>
+    <w:lsdException w:name="Colorful Shading Accent 2" w:semiHidden="0" w:uiPriority="71" w:unhideWhenUsed="0"/>
+    <w:lsdException w:name="Colorful List Accent 2" w:semiHidden="0" w:uiPriority="72" w:unhideWhenUsed="0"/>
+    <w:lsdException w:name="Colorful Grid Accent 2" w:semiHidden="0" w:uiPriority="73" w:unhideWhenUsed="0"/>
+    <w:lsdException w:name="Light Shading Accent 3" w:semiHidden="0" w:uiPriority="60" w:unhideWhenUsed="0"/>
+    <w:lsdException w:name="Light List Accent 3" w:semiHidden="0" w:uiPriority="61" w:unhideWhenUsed="0"/>
+    <w:lsdException w:name="Light Grid Accent 3" w:semiHidden="0" w:uiPriority="62" w:unhideWhenUsed="0"/>
+    <w:lsdException w:name="Medium Shading 1 Accent 3" w:semiHidden="0" w:uiPriority="63" w:unhideWhenUsed="0"/>
+    <w:lsdException w:name="Medium Shading 2 Accent 3" w:semiHidden="0" w:uiPriority="64" w:unhideWhenUsed="0"/>
+    <w:lsdException w:name="Medium List 1 Accent 3" w:semiHidden="0" w:uiPriority="65" w:unhideWhenUsed="0"/>
+    <w:lsdException w:name="Medium List 2 Accent 3" w:semiHidden="0" w:uiPriority="66" w:unhideWhenUsed="0"/>
+    <w:lsdException w:name="Medium Grid 1 Accent 3" w:semiHidden="0" w:uiPriority="67" w:unhideWhenUsed="0"/>
+    <w:lsdException w:name="Medium Grid 2 Accent 3" w:semiHidden="0" w:uiPriority="68" w:unhideWhenUsed="0"/>
+    <w:lsdException w:name="Medium Grid 3 Accent 3" w:semiHidden="0" w:uiPriority="69" w:unhideWhenUsed="0"/>
+    <w:lsdException w:name="Dark List Accent 3" w:semiHidden="0" w:uiPriority="70" w:unhideWhenUsed="0"/>
+    <w:lsdException w:name="Colorful Shading Accent 3" w:semiHidden="0" w:uiPriority="71" w:unhideWhenUsed="0"/>
+    <w:lsdException w:name="Colorful List Accent 3" w:semiHidden="0" w:uiPriority="72" w:unhideWhenUsed="0"/>
+    <w:lsdException w:name="Colorful Grid Accent 3" w:semiHidden="0" w:uiPriority="73" w:unhideWhenUsed="0"/>
+    <w:lsdException w:name="Light Shading Accent 4" w:semiHidden="0" w:uiPriority="60" w:unhideWhenUsed="0"/>
+    <w:lsdException w:name="Light List Accent 4" w:semiHidden="0" w:uiPriority="61" w:unhideWhenUsed="0"/>
+    <w:lsdException w:name="Light Grid Accent 4" w:semiHidden="0" w:uiPriority="62" w:unhideWhenUsed="0"/>
+    <w:lsdException w:name="Medium Shading 1 Accent 4" w:semiHidden="0" w:uiPriority="63" w:unhideWhenUsed="0"/>
+    <w:lsdException w:name="Medium Shading 2 Accent 4" w:semiHidden="0" w:uiPriority="64" w:unhideWhenUsed="0"/>
+    <w:lsdException w:name="Medium List 1 Accent 4" w:semiHidden="0" w:uiPriority="65" w:unhideWhenUsed="0"/>
+    <w:lsdException w:name="Medium List 2 Accent 4" w:semiHidden="0" w:uiPriority="66" w:unhideWhenUsed="0"/>
+    <w:lsdException w:name="Medium Grid 1 Accent 4" w:semiHidden="0" w:uiPriority="67" w:unhideWhenUsed="0"/>
+    <w:lsdException w:name="Medium Grid 2 Accent 4" w:semiHidden="0" w:uiPriority="68" w:unhideWhenUsed="0"/>
+    <w:lsdException w:name="Medium Grid 3 Accent 4" w:semiHidden="0" w:uiPriority="69" w:unhideWhenUsed="0"/>
+    <w:lsdException w:name="Dark List Accent 4" w:semiHidden="0" w:uiPriority="70" w:unhideWhenUsed="0"/>
+    <w:lsdException w:name="Colorful Shading Accent 4" w:semiHidden="0" w:uiPriority="71" w:unhideWhenUsed="0"/>
+    <w:lsdException w:name="Colorful List Accent 4" w:semiHidden="0" w:uiPriority="72" w:unhideWhenUsed="0"/>
+    <w:lsdException w:name="Colorful Grid Accent 4" w:semiHidden="0" w:uiPriority="73" w:unhideWhenUsed="0"/>
+    <w:lsdException w:name="Light Shading Accent 5" w:semiHidden="0" w:uiPriority="60" w:unhideWhenUsed="0"/>
+    <w:lsdException w:name="Light List Accent 5" w:semiHidden="0" w:uiPriority="61" w:unhideWhenUsed="0"/>
+    <w:lsdException w:name="Light Grid Accent 5" w:semiHidden="0" w:uiPriority="62" w:unhideWhenUsed="0"/>
+    <w:lsdException w:name="Medium Shading 1 Accent 5" w:semiHidden="0" w:uiPriority="63" w:unhideWhenUsed="0"/>
+    <w:lsdException w:name="Medium Shading 2 Accent 5" w:semiHidden="0" w:uiPriority="64" w:unhideWhenUsed="0"/>
+    <w:lsdException w:name="Medium List 1 Accent 5" w:semiHidden="0" w:uiPriority="65" w:unhideWhenUsed="0"/>
+    <w:lsdException w:name="Medium List 2 Accent 5" w:semiHidden="0" w:uiPriority="66" w:unhideWhenUsed="0"/>
+    <w:lsdException w:name="Medium Grid 1 Accent 5" w:semiHidden="0" w:uiPriority="67" w:unhideWhenUsed="0"/>
+    <w:lsdException w:name="Medium Grid 2 Accent 5" w:semiHidden="0" w:uiPriority="68" w:unhideWhenUsed="0"/>
+    <w:lsdException w:name="Medium Grid 3 Accent 5" w:semiHidden="0" w:uiPriority="69" w:unhideWhenUsed="0"/>
+    <w:lsdException w:name="Dark List Accent 5" w:semiHidden="0" w:uiPriority="70" w:unhideWhenUsed="0"/>
+    <w:lsdException w:name="Colorful Shading Accent 5" w:semiHidden="0" w:uiPriority="71" w:unhideWhenUsed="0"/>
+    <w:lsdException w:name="Colorful List Accent 5" w:semiHidden="0" w:uiPriority="72" w:unhideWhenUsed="0"/>
+    <w:lsdException w:name="Colorful Grid Accent 5" w:semiHidden="0" w:uiPriority="73" w:unhideWhenUsed="0"/>
+    <w:lsdException w:name="Light Shading Accent 6" w:semiHidden="0" w:uiPriority="60" w:unhideWhenUsed="0"/>
+    <w:lsdException w:name="Light List Accent 6" w:semiHidden="0" w:uiPriority="61" w:unhideWhenUsed="0"/>
+    <w:lsdException w:name="Light Grid Accent 6" w:semiHidden="0" w:uiPriority="62" w:unhideWhenUsed="0"/>
+    <w:lsdException w:name="Medium Shading 1 Accent 6" w:semiHidden="0" w:uiPriority="63" w:unhideWhenUsed="0"/>
+    <w:lsdException w:name="Medium Shading 2 Accent 6" w:semiHidden="0" w:uiPriority="64" w:unhideWhenUsed="0"/>
+    <w:lsdException w:name="Medium List 1 Accent 6" w:semiHidden="0" w:uiPriority="65" w:unhideWhenUsed="0"/>
+    <w:lsdException w:name="Medium List 2 Accent 6" w:semiHidden="0" w:uiPriority="66" w:unhideWhenUsed="0"/>
+    <w:lsdException w:name="Medium Grid 1 Accent 6" w:semiHidden="0" w:uiPriority="67" w:unhideWhenUsed="0"/>
+    <w:lsdException w:name="Medium Grid 2 Accent 6" w:semiHidden="0" w:uiPriority="68" w:unhideWhenUsed="0"/>
+    <w:lsdException w:name="Medium Grid 3 Accent 6" w:semiHidden="0" w:uiPriority="69" w:unhideWhenUsed="0"/>
+    <w:lsdException w:name="Dark List Accent 6" w:semiHidden="0" w:uiPriority="70" w:unhideWhenUsed="0"/>
+    <w:lsdException w:name="Colorful Shading Accent 6" w:semiHidden="0" w:uiPriority="71" w:unhideWhenUsed="0"/>
+    <w:lsdException w:name="Colorful List Accent 6" w:semiHidden="0" w:uiPriority="72" w:unhideWhenUsed="0"/>
+    <w:lsdException w:name="Colorful Grid Accent 6" w:semiHidden="0" w:uiPriority="73" w:unhideWhenUsed="0"/>
+    <w:lsdException w:name="Subtle Emphasis" w:semiHidden="0" w:uiPriority="19" w:unhideWhenUsed="0" w:qFormat="1"/>
+    <w:lsdException w:name="Intense Emphasis" w:semiHidden="0" w:uiPriority="21" w:unhideWhenUsed="0" w:qFormat="1"/>
+    <w:lsdException w:name="Subtle Reference" w:semiHidden="0" w:uiPriority="31" w:unhideWhenUsed="0" w:qFormat="1"/>
+    <w:lsdException w:name="Intense Reference" w:semiHidden="0" w:uiPriority="32" w:unhideWhenUsed="0" w:qFormat="1"/>
+    <w:lsdException w:name="Book Title" w:semiHidden="0" w:uiPriority="33" w:unhideWhenUsed="0" w:qFormat="1"/>
+    <w:lsdException w:name="Bibliography" w:uiPriority="37"/>
+    <w:lsdException w:name="TOC Heading" w:uiPriority="39" w:qFormat="1"/>
   </w:latentStyles>
   <w:style w:type="paragraph" w:default="1" w:styleId="Normal">
     <w:name w:val="Normal"/>

</xml_diff>